<commit_message>
ajout menu pause et option
</commit_message>
<xml_diff>
--- a/Livrable/Livrable 3 -Maquette.docx
+++ b/Livrable/Livrable 3 -Maquette.docx
@@ -1,11 +1,13 @@
 
 <file path=word/document.xml><?xml version="1.0" encoding="utf-8"?>
-<w:document xmlns:wpc="http://schemas.microsoft.com/office/word/2010/wordprocessingCanvas" xmlns:cx="http://schemas.microsoft.com/office/drawing/2014/chartex" xmlns:cx1="http://schemas.microsoft.com/office/drawing/2015/9/8/chartex" xmlns:cx2="http://schemas.microsoft.com/office/drawing/2015/10/21/chartex" xmlns:cx3="http://schemas.microsoft.com/office/drawing/2016/5/9/chartex" xmlns:cx4="http://schemas.microsoft.com/office/drawing/2016/5/10/chartex" xmlns:cx5="http://schemas.microsoft.com/office/drawing/2016/5/11/chartex" xmlns:cx6="http://schemas.microsoft.com/office/drawing/2016/5/12/chartex" xmlns:cx7="http://schemas.microsoft.com/office/drawing/2016/5/13/chartex" xmlns:cx8="http://schemas.microsoft.com/office/drawing/2016/5/14/chartex" xmlns:mc="http://schemas.openxmlformats.org/markup-compatibility/2006" xmlns:aink="http://schemas.microsoft.com/office/drawing/2016/ink" xmlns:am3d="http://schemas.microsoft.com/office/drawing/2017/model3d" xmlns:o="urn:schemas-microsoft-com:office:office" xmlns:r="http://schemas.openxmlformats.org/officeDocument/2006/relationships" xmlns:m="http://schemas.openxmlformats.org/officeDocument/2006/math" xmlns:v="urn:schemas-microsoft-com:vml" xmlns:wp14="http://schemas.microsoft.com/office/word/2010/wordprocessingDrawing" xmlns:wp="http://schemas.openxmlformats.org/drawingml/2006/wordprocessingDrawing" xmlns:w10="urn:schemas-microsoft-com:office:word" xmlns:w="http://schemas.openxmlformats.org/wordprocessingml/2006/main" xmlns:w14="http://schemas.microsoft.com/office/word/2010/wordml" xmlns:w15="http://schemas.microsoft.com/office/word/2012/wordml" xmlns:w16cex="http://schemas.microsoft.com/office/word/2018/wordml/cex" xmlns:w16cid="http://schemas.microsoft.com/office/word/2016/wordml/cid" xmlns:w16="http://schemas.microsoft.com/office/word/2018/wordml" xmlns:w16sdtdh="http://schemas.microsoft.com/office/word/2020/wordml/sdtdatahash" xmlns:w16se="http://schemas.microsoft.com/office/word/2015/wordml/symex" xmlns:wpg="http://schemas.microsoft.com/office/word/2010/wordprocessingGroup" xmlns:wpi="http://schemas.microsoft.com/office/word/2010/wordprocessingInk" xmlns:wne="http://schemas.microsoft.com/office/word/2006/wordml" xmlns:wps="http://schemas.microsoft.com/office/word/2010/wordprocessingShape" mc:Ignorable="w14 w15 w16se w16cid w16 w16cex w16sdtdh wp14">
+<w:document xmlns:wpc="http://schemas.microsoft.com/office/word/2010/wordprocessingCanvas" xmlns:cx="http://schemas.microsoft.com/office/drawing/2014/chartex" xmlns:cx1="http://schemas.microsoft.com/office/drawing/2015/9/8/chartex" xmlns:cx2="http://schemas.microsoft.com/office/drawing/2015/10/21/chartex" xmlns:cx3="http://schemas.microsoft.com/office/drawing/2016/5/9/chartex" xmlns:cx4="http://schemas.microsoft.com/office/drawing/2016/5/10/chartex" xmlns:cx5="http://schemas.microsoft.com/office/drawing/2016/5/11/chartex" xmlns:cx6="http://schemas.microsoft.com/office/drawing/2016/5/12/chartex" xmlns:cx7="http://schemas.microsoft.com/office/drawing/2016/5/13/chartex" xmlns:cx8="http://schemas.microsoft.com/office/drawing/2016/5/14/chartex" xmlns:mc="http://schemas.openxmlformats.org/markup-compatibility/2006" xmlns:aink="http://schemas.microsoft.com/office/drawing/2016/ink" xmlns:am3d="http://schemas.microsoft.com/office/drawing/2017/model3d" xmlns:o="urn:schemas-microsoft-com:office:office" xmlns:r="http://schemas.openxmlformats.org/officeDocument/2006/relationships" xmlns:m="http://schemas.openxmlformats.org/officeDocument/2006/math" xmlns:v="urn:schemas-microsoft-com:vml" xmlns:wp14="http://schemas.microsoft.com/office/word/2010/wordprocessingDrawing" xmlns:wp="http://schemas.openxmlformats.org/drawingml/2006/wordprocessingDrawing" xmlns:w10="urn:schemas-microsoft-com:office:word" xmlns:w="http://schemas.openxmlformats.org/wordprocessingml/2006/main" xmlns:w14="http://schemas.microsoft.com/office/word/2010/wordml" xmlns:w15="http://schemas.microsoft.com/office/word/2012/wordml" xmlns:w16cex="http://schemas.microsoft.com/office/word/2018/wordml/cex" xmlns:w16cid="http://schemas.microsoft.com/office/word/2016/wordml/cid" xmlns:w16="http://schemas.microsoft.com/office/word/2018/wordml" xmlns:w16se="http://schemas.microsoft.com/office/word/2015/wordml/symex" xmlns:wpg="http://schemas.microsoft.com/office/word/2010/wordprocessingGroup" xmlns:wpi="http://schemas.microsoft.com/office/word/2010/wordprocessingInk" xmlns:wne="http://schemas.microsoft.com/office/word/2006/wordml" xmlns:wps="http://schemas.microsoft.com/office/word/2010/wordprocessingShape" mc:Ignorable="w14 w15 w16se w16cid w16 w16cex wp14">
   <w:body>
     <w:p>
       <w:pPr>
         <w:pStyle w:val="Titre1"/>
       </w:pPr>
+      <w:bookmarkStart w:id="0" w:name="_Hlk85487946"/>
+      <w:bookmarkEnd w:id="0"/>
       <w:r>
         <w:t>Maquette :</w:t>
       </w:r>
@@ -15,11 +17,11 @@
       <w:r>
         <w:t xml:space="preserve">Le projet consiste en la réalisation d’un clone du jeu « The Binding of Isaac ». C’est un jeu indépendant d’action-aventure en 2D isométrique. Le style du jeu est volontaire gore et effrayant mais est adouci par des designs cartoons. Nous avons décidé pour notre clone de reprendre un style similaire dans l’univers d’Alice au pays des merveilles. </w:t>
       </w:r>
-      <w:bookmarkStart w:id="0" w:name="_Hlk84066106"/>
+      <w:bookmarkStart w:id="1" w:name="_Hlk84066106"/>
       <w:r>
         <w:t>L’objectif du projet est de réaliser la version la plus abouti possible du jeu.</w:t>
       </w:r>
-      <w:bookmarkEnd w:id="0"/>
+      <w:bookmarkEnd w:id="1"/>
     </w:p>
     <w:p>
       <w:r>
@@ -28,16 +30,15 @@
     </w:p>
     <w:p>
       <w:r>
-        <w:t>Au fil des image du jeu</w:t>
-      </w:r>
-      <w:r>
-        <w:t>, nous pou</w:t>
-      </w:r>
-      <w:r>
-        <w:t>rr</w:t>
-      </w:r>
-      <w:r>
-        <w:t>ons voir que les graphismes, sans pour autant être photoréaliste reste assez graphique et visuelle dans un thème assez gore. Pour ne pas dénaturer le jeu, dont cette composante à participé à son succès, nous souhaitons garder cette atmosphère tout en l’adaptant à un univers qui nous tient à cœur, Alice au pays des merveille.</w:t>
+        <w:t xml:space="preserve">Au fil des image du jeu, nous pourrons voir que les graphismes, sans pour autant être photoréaliste reste assez graphique et visuelle dans un thème assez gore. Pour ne pas dénaturer le jeu, dont cette composante </w:t>
+      </w:r>
+      <w:proofErr w:type="spellStart"/>
+      <w:r>
+        <w:t>à</w:t>
+      </w:r>
+      <w:proofErr w:type="spellEnd"/>
+      <w:r>
+        <w:t xml:space="preserve"> participé à son succès, nous souhaitons garder cette atmosphère tout en l’adaptant à un univers qui nous tient à cœur, Alice au pays des merveille.</w:t>
       </w:r>
     </w:p>
     <w:p>
@@ -48,7 +49,23 @@
         <w:t xml:space="preserve"> </w:t>
       </w:r>
       <w:r>
-        <w:t>: Madness Returns™ d’Electronic Arts. Les différents récits, détails mais aussi personnages sont propices à des adaptations horrifiques.</w:t>
+        <w:t xml:space="preserve">: Madness </w:t>
+      </w:r>
+      <w:proofErr w:type="spellStart"/>
+      <w:r>
+        <w:t>Returns</w:t>
+      </w:r>
+      <w:proofErr w:type="spellEnd"/>
+      <w:r>
+        <w:t>™ d’</w:t>
+      </w:r>
+      <w:proofErr w:type="spellStart"/>
+      <w:r>
+        <w:t>Electronic</w:t>
+      </w:r>
+      <w:proofErr w:type="spellEnd"/>
+      <w:r>
+        <w:t xml:space="preserve"> Arts. Les différents récits, détails mais aussi personnages sont propices à des adaptations horrifiques.</w:t>
       </w:r>
     </w:p>
     <w:p/>
@@ -205,7 +222,7 @@
               </wp:anchor>
             </w:drawing>
           </mc:Choice>
-          <mc:Fallback>
+          <mc:Fallback xmlns:w16sdtdh="http://schemas.microsoft.com/office/word/2020/wordml/sdtdatahash">
             <w:pict>
               <v:shapetype w14:anchorId="20E90631" id="_x0000_t32" coordsize="21600,21600" o:spt="32" o:oned="t" path="m,l21600,21600e" filled="f">
                 <v:path arrowok="t" fillok="f" o:connecttype="none"/>
@@ -278,7 +295,7 @@
               </wp:anchor>
             </w:drawing>
           </mc:Choice>
-          <mc:Fallback>
+          <mc:Fallback xmlns:w16sdtdh="http://schemas.microsoft.com/office/word/2020/wordml/sdtdatahash">
             <w:pict>
               <v:shape w14:anchorId="62FF86ED" id="Connecteur droit avec flèche 4" o:spid="_x0000_s1026" type="#_x0000_t32" style="position:absolute;margin-left:31.15pt;margin-top:249.45pt;width:390pt;height:0;z-index:251661312;visibility:visible;mso-wrap-style:square;mso-wrap-distance-left:9pt;mso-wrap-distance-top:0;mso-wrap-distance-right:9pt;mso-wrap-distance-bottom:0;mso-position-horizontal:absolute;mso-position-horizontal-relative:text;mso-position-vertical:absolute;mso-position-vertical-relative:text" o:gfxdata="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" strokecolor="red" strokeweight="6pt">
                 <v:stroke endarrow="block" joinstyle="miter"/>
@@ -347,7 +364,7 @@
               </wp:anchor>
             </w:drawing>
           </mc:Choice>
-          <mc:Fallback>
+          <mc:Fallback xmlns:w16sdtdh="http://schemas.microsoft.com/office/word/2020/wordml/sdtdatahash">
             <w:pict>
               <v:shape w14:anchorId="0E356883" id="Connecteur droit avec flèche 3" o:spid="_x0000_s1026" type="#_x0000_t32" style="position:absolute;margin-left:24.4pt;margin-top:34.95pt;width:390pt;height:0;z-index:251659264;visibility:visible;mso-wrap-style:square;mso-wrap-distance-left:9pt;mso-wrap-distance-top:0;mso-wrap-distance-right:9pt;mso-wrap-distance-bottom:0;mso-position-horizontal:absolute;mso-position-horizontal-relative:text;mso-position-vertical:absolute;mso-position-vertical-relative:text" o:gfxdata="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" strokecolor="red" strokeweight="6pt">
                 <v:stroke endarrow="block" joinstyle="miter"/>
@@ -426,24 +443,14 @@
       <w:r>
         <w:t xml:space="preserve">Figure </w:t>
       </w:r>
-      <w:r>
-        <w:fldChar w:fldCharType="begin"/>
-      </w:r>
-      <w:r>
-        <w:instrText xml:space="preserve"> SEQ Figure \* ARABIC </w:instrText>
-      </w:r>
-      <w:r>
-        <w:fldChar w:fldCharType="separate"/>
-      </w:r>
-      <w:r>
-        <w:rPr>
-          <w:noProof/>
-        </w:rPr>
-        <w:t>1</w:t>
-      </w:r>
-      <w:r>
-        <w:fldChar w:fldCharType="end"/>
-      </w:r>
+      <w:fldSimple w:instr=" SEQ Figure \* ARABIC ">
+        <w:r>
+          <w:rPr>
+            <w:noProof/>
+          </w:rPr>
+          <w:t>1</w:t>
+        </w:r>
+      </w:fldSimple>
       <w:r>
         <w:t xml:space="preserve"> : Sens de lecture de l'écran</w:t>
       </w:r>
@@ -1132,7 +1139,7 @@
               </wp:anchor>
             </w:drawing>
           </mc:Choice>
-          <mc:Fallback>
+          <mc:Fallback xmlns:w16sdtdh="http://schemas.microsoft.com/office/word/2020/wordml/sdtdatahash">
             <w:pict>
               <v:rect w14:anchorId="5DE3810D" id="Rectangle 15" o:spid="_x0000_s1026" style="position:absolute;margin-left:22.15pt;margin-top:51.15pt;width:39.75pt;height:42pt;z-index:251672576;visibility:visible;mso-wrap-style:square;mso-width-percent:0;mso-height-percent:0;mso-wrap-distance-left:9pt;mso-wrap-distance-top:0;mso-wrap-distance-right:9pt;mso-wrap-distance-bottom:0;mso-position-horizontal:absolute;mso-position-horizontal-relative:text;mso-position-vertical:absolute;mso-position-vertical-relative:text;mso-width-percent:0;mso-height-percent:0;mso-width-relative:margin;mso-height-relative:margin;v-text-anchor:middle" o:gfxdata="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" filled="f" strokecolor="#00b050" strokeweight="4.5pt"/>
             </w:pict>
@@ -1212,7 +1219,7 @@
               </wp:anchor>
             </w:drawing>
           </mc:Choice>
-          <mc:Fallback>
+          <mc:Fallback xmlns:w16sdtdh="http://schemas.microsoft.com/office/word/2020/wordml/sdtdatahash">
             <w:pict>
               <v:rect w14:anchorId="204B2585" id="Rectangle 14" o:spid="_x0000_s1026" style="position:absolute;margin-left:359.65pt;margin-top:13.65pt;width:72.75pt;height:63pt;z-index:251670528;visibility:visible;mso-wrap-style:square;mso-width-percent:0;mso-height-percent:0;mso-wrap-distance-left:9pt;mso-wrap-distance-top:0;mso-wrap-distance-right:9pt;mso-wrap-distance-bottom:0;mso-position-horizontal:absolute;mso-position-horizontal-relative:text;mso-position-vertical:absolute;mso-position-vertical-relative:text;mso-width-percent:0;mso-height-percent:0;mso-width-relative:margin;mso-height-relative:margin;v-text-anchor:middle" o:gfxdata="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" filled="f" strokecolor="#00b050" strokeweight="4.5pt"/>
             </w:pict>
@@ -1292,7 +1299,7 @@
               </wp:anchor>
             </w:drawing>
           </mc:Choice>
-          <mc:Fallback>
+          <mc:Fallback xmlns:w16sdtdh="http://schemas.microsoft.com/office/word/2020/wordml/sdtdatahash">
             <w:pict>
               <v:rect w14:anchorId="18D65638" id="Rectangle 13" o:spid="_x0000_s1026" style="position:absolute;margin-left:146.65pt;margin-top:13.65pt;width:153.75pt;height:24pt;z-index:251668480;visibility:visible;mso-wrap-style:square;mso-width-percent:0;mso-height-percent:0;mso-wrap-distance-left:9pt;mso-wrap-distance-top:0;mso-wrap-distance-right:9pt;mso-wrap-distance-bottom:0;mso-position-horizontal:absolute;mso-position-horizontal-relative:text;mso-position-vertical:absolute;mso-position-vertical-relative:text;mso-width-percent:0;mso-height-percent:0;mso-width-relative:margin;mso-height-relative:margin;v-text-anchor:middle" o:gfxdata="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" filled="f" strokecolor="#00b050" strokeweight="4.5pt"/>
             </w:pict>
@@ -1372,7 +1379,7 @@
               </wp:anchor>
             </w:drawing>
           </mc:Choice>
-          <mc:Fallback>
+          <mc:Fallback xmlns:w16sdtdh="http://schemas.microsoft.com/office/word/2020/wordml/sdtdatahash">
             <w:pict>
               <v:rect w14:anchorId="34B5380D" id="Rectangle 12" o:spid="_x0000_s1026" style="position:absolute;margin-left:70.9pt;margin-top:13.65pt;width:68.25pt;height:24pt;z-index:251666432;visibility:visible;mso-wrap-style:square;mso-width-percent:0;mso-height-percent:0;mso-wrap-distance-left:9pt;mso-wrap-distance-top:0;mso-wrap-distance-right:9pt;mso-wrap-distance-bottom:0;mso-position-horizontal:absolute;mso-position-horizontal-relative:text;mso-position-vertical:absolute;mso-position-vertical-relative:text;mso-width-percent:0;mso-height-percent:0;mso-width-relative:margin;mso-height-relative:margin;v-text-anchor:middle" o:gfxdata="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" filled="f" strokecolor="#00b050" strokeweight="4.5pt"/>
             </w:pict>
@@ -1449,7 +1456,7 @@
               </wp:anchor>
             </w:drawing>
           </mc:Choice>
-          <mc:Fallback>
+          <mc:Fallback xmlns:w16sdtdh="http://schemas.microsoft.com/office/word/2020/wordml/sdtdatahash">
             <w:pict>
               <v:rect w14:anchorId="38835DAB" id="Rectangle 11" o:spid="_x0000_s1026" style="position:absolute;margin-left:16.9pt;margin-top:5.4pt;width:48.75pt;height:45.75pt;z-index:251664384;visibility:visible;mso-wrap-style:square;mso-width-percent:0;mso-wrap-distance-left:9pt;mso-wrap-distance-top:0;mso-wrap-distance-right:9pt;mso-wrap-distance-bottom:0;mso-position-horizontal:absolute;mso-position-horizontal-relative:text;mso-position-vertical:absolute;mso-position-vertical-relative:text;mso-width-percent:0;mso-width-relative:margin;v-text-anchor:middle" o:gfxdata="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" filled="f" strokecolor="#00b050" strokeweight="4.5pt"/>
             </w:pict>
@@ -1702,24 +1709,14 @@
       <w:r>
         <w:t xml:space="preserve">Figure </w:t>
       </w:r>
-      <w:r>
-        <w:fldChar w:fldCharType="begin"/>
-      </w:r>
-      <w:r>
-        <w:instrText xml:space="preserve"> SEQ Figure \* ARABIC </w:instrText>
-      </w:r>
-      <w:r>
-        <w:fldChar w:fldCharType="separate"/>
-      </w:r>
-      <w:r>
-        <w:rPr>
-          <w:noProof/>
-        </w:rPr>
-        <w:t>2</w:t>
-      </w:r>
-      <w:r>
-        <w:fldChar w:fldCharType="end"/>
-      </w:r>
+      <w:fldSimple w:instr=" SEQ Figure \* ARABIC ">
+        <w:r>
+          <w:rPr>
+            <w:noProof/>
+          </w:rPr>
+          <w:t>2</w:t>
+        </w:r>
+      </w:fldSimple>
       <w:r>
         <w:t xml:space="preserve"> Différents type de cœur présents dans le jeu</w:t>
       </w:r>
@@ -1752,7 +1749,23 @@
         <w:t xml:space="preserve">De plus, </w:t>
       </w:r>
       <w:r>
-        <w:t>si dans un premier temps cela peut sembler mois important que d’autres élément, la map reste un élément précieux pour le joueur puisqu’il peut tenter de déterminer un chemin à suivre ou peut même lui éviter de tomber par inadvertance sur des salle auxquelles il ne souhaite pas avoir un accès immédiat. C’est le cas si on vient juste de commencer une partie, on ne souhaite pas rentrer tout de suite dans la salle du boss sans s’être équipé un peu avant. D’autre part, elle peut permettre de découvrir des salles secrètes.</w:t>
+        <w:t xml:space="preserve">si dans un premier temps cela peut sembler </w:t>
+      </w:r>
+      <w:proofErr w:type="spellStart"/>
+      <w:r>
+        <w:t>mois</w:t>
+      </w:r>
+      <w:proofErr w:type="spellEnd"/>
+      <w:r>
+        <w:t xml:space="preserve"> important que d’autres élément, la </w:t>
+      </w:r>
+      <w:proofErr w:type="spellStart"/>
+      <w:r>
+        <w:t>map</w:t>
+      </w:r>
+      <w:proofErr w:type="spellEnd"/>
+      <w:r>
+        <w:t xml:space="preserve"> reste un élément précieux pour le joueur puisqu’il peut tenter de déterminer un chemin à suivre ou peut même lui éviter de tomber par inadvertance sur des salle auxquelles il ne souhaite pas avoir un accès immédiat. C’est le cas si on vient juste de commencer une partie, on ne souhaite pas rentrer tout de suite dans la salle du boss sans s’être équipé un peu avant. D’autre part, elle peut permettre de découvrir des salles secrètes.</w:t>
       </w:r>
     </w:p>
     <w:p>
@@ -1761,6 +1774,9 @@
         <w:jc w:val="center"/>
       </w:pPr>
       <w:r>
+        <w:rPr>
+          <w:noProof/>
+        </w:rPr>
         <w:drawing>
           <wp:inline distT="0" distB="0" distL="0" distR="0" wp14:anchorId="19B42CC4" wp14:editId="495F3E84">
             <wp:extent cx="1531851" cy="1044000"/>
@@ -1798,6 +1814,9 @@
         </w:drawing>
       </w:r>
       <w:r>
+        <w:rPr>
+          <w:noProof/>
+        </w:rPr>
         <w:drawing>
           <wp:inline distT="0" distB="0" distL="0" distR="0" wp14:anchorId="65C785E6" wp14:editId="36FC4500">
             <wp:extent cx="1357200" cy="1044000"/>
@@ -1843,24 +1862,14 @@
       <w:r>
         <w:t xml:space="preserve">Figure </w:t>
       </w:r>
-      <w:r>
-        <w:fldChar w:fldCharType="begin"/>
-      </w:r>
-      <w:r>
-        <w:instrText xml:space="preserve"> SEQ Figure \* ARABIC </w:instrText>
-      </w:r>
-      <w:r>
-        <w:fldChar w:fldCharType="separate"/>
-      </w:r>
-      <w:r>
-        <w:rPr>
-          <w:noProof/>
-        </w:rPr>
-        <w:t>3</w:t>
-      </w:r>
-      <w:r>
-        <w:fldChar w:fldCharType="end"/>
-      </w:r>
+      <w:fldSimple w:instr=" SEQ Figure \* ARABIC ">
+        <w:r>
+          <w:rPr>
+            <w:noProof/>
+          </w:rPr>
+          <w:t>3</w:t>
+        </w:r>
+      </w:fldSimple>
       <w:r>
         <w:t xml:space="preserve"> Exemple de salle spéciale avec une icône spécifique ou contenant des objets importants</w:t>
       </w:r>
@@ -1970,7 +1979,15 @@
     <w:p/>
     <w:p>
       <w:r>
-        <w:t>D’autre part, sur la partie gauche peuvent aussi apparaître des icônes transparentes correspondant à l’équipement de notre personnage. Il s’agit des objets qu’il a équipé et qui modifie à la fois sont apparence mais aussi ses statistiques ou même sa manière de jouer.</w:t>
+        <w:t xml:space="preserve">D’autre part, sur la partie gauche peuvent aussi apparaître des icônes transparentes correspondant à l’équipement de notre personnage. Il s’agit des objets qu’il a équipé et qui modifie à la fois </w:t>
+      </w:r>
+      <w:proofErr w:type="spellStart"/>
+      <w:r>
+        <w:t>sont</w:t>
+      </w:r>
+      <w:proofErr w:type="spellEnd"/>
+      <w:r>
+        <w:t xml:space="preserve"> apparence mais aussi ses statistiques ou même sa manière de jouer.</w:t>
       </w:r>
     </w:p>
     <w:p>
@@ -2053,6 +2070,897 @@
         <w:t>Ce dernier est plus épuré, ne comportant qu’un seul élément à la droite. Il s’agit d’un emplacement pour afficher un objet utilisable une seule fois. S’il peut être intéressant de savoir que l’on possède un tel objet, il n’est pas utile de devoir le regarder toutes les 5 secondes. Il n’y a pas de temps entre deux utilisations par exemple. Ainsi il est mis à la toute fin du sens de lecture puisqu’il n’a pas besoin d’une observation constante.</w:t>
       </w:r>
     </w:p>
+    <w:p/>
+    <w:p>
+      <w:pPr>
+        <w:pStyle w:val="Titre2"/>
+      </w:pPr>
+      <w:r>
+        <w:t>Menu Pause</w:t>
+      </w:r>
+    </w:p>
+    <w:p/>
+    <w:p>
+      <w:pPr>
+        <w:keepNext/>
+      </w:pPr>
+      <w:r>
+        <w:rPr>
+          <w:noProof/>
+        </w:rPr>
+        <w:drawing>
+          <wp:inline distT="0" distB="0" distL="0" distR="0" wp14:anchorId="3A867691" wp14:editId="537F603B">
+            <wp:extent cx="5760720" cy="3240405"/>
+            <wp:effectExtent l="0" t="0" r="0" b="0"/>
+            <wp:docPr id="24" name="Image 24" descr="Une image contenant texte, signe&#10;&#10;Description générée automatiquement"/>
+            <wp:cNvGraphicFramePr>
+              <a:graphicFrameLocks xmlns:a="http://schemas.openxmlformats.org/drawingml/2006/main" noChangeAspect="1"/>
+            </wp:cNvGraphicFramePr>
+            <a:graphic xmlns:a="http://schemas.openxmlformats.org/drawingml/2006/main">
+              <a:graphicData uri="http://schemas.openxmlformats.org/drawingml/2006/picture">
+                <pic:pic xmlns:pic="http://schemas.openxmlformats.org/drawingml/2006/picture">
+                  <pic:nvPicPr>
+                    <pic:cNvPr id="1" name="Image 1" descr="Une image contenant texte, signe&#10;&#10;Description générée automatiquement"/>
+                    <pic:cNvPicPr/>
+                  </pic:nvPicPr>
+                  <pic:blipFill>
+                    <a:blip r:embed="rId14" cstate="print">
+                      <a:extLst>
+                        <a:ext uri="{28A0092B-C50C-407E-A947-70E740481C1C}">
+                          <a14:useLocalDpi xmlns:a14="http://schemas.microsoft.com/office/drawing/2010/main" val="0"/>
+                        </a:ext>
+                      </a:extLst>
+                    </a:blip>
+                    <a:stretch>
+                      <a:fillRect/>
+                    </a:stretch>
+                  </pic:blipFill>
+                  <pic:spPr>
+                    <a:xfrm>
+                      <a:off x="0" y="0"/>
+                      <a:ext cx="5760720" cy="3240405"/>
+                    </a:xfrm>
+                    <a:prstGeom prst="rect">
+                      <a:avLst/>
+                    </a:prstGeom>
+                  </pic:spPr>
+                </pic:pic>
+              </a:graphicData>
+            </a:graphic>
+          </wp:inline>
+        </w:drawing>
+      </w:r>
+    </w:p>
+    <w:p>
+      <w:pPr>
+        <w:pStyle w:val="Lgende"/>
+        <w:jc w:val="center"/>
+      </w:pPr>
+      <w:r>
+        <w:t xml:space="preserve">Figure </w:t>
+      </w:r>
+      <w:fldSimple w:instr=" SEQ Figure \* ARABIC ">
+        <w:r>
+          <w:rPr>
+            <w:noProof/>
+          </w:rPr>
+          <w:t>4</w:t>
+        </w:r>
+      </w:fldSimple>
+      <w:r>
+        <w:t xml:space="preserve"> Image du menu pause</w:t>
+      </w:r>
+    </w:p>
+    <w:p/>
+    <w:p>
+      <w:r>
+        <w:t>En ce qui concerne le menu pause, nous pouvons observer différents éléments intéressants, procédons étape par étape.</w:t>
+      </w:r>
+    </w:p>
+    <w:p/>
+    <w:p>
+      <w:r>
+        <w:t xml:space="preserve">Pour commencer le rectangle rouge nous montre la graine de génération de la partie </w:t>
+      </w:r>
+      <w:proofErr w:type="gramStart"/>
+      <w:r>
+        <w:t>( ou</w:t>
+      </w:r>
+      <w:proofErr w:type="gramEnd"/>
+      <w:r>
+        <w:t xml:space="preserve"> </w:t>
+      </w:r>
+      <w:proofErr w:type="spellStart"/>
+      <w:r>
+        <w:t>seed</w:t>
+      </w:r>
+      <w:proofErr w:type="spellEnd"/>
+      <w:r>
+        <w:t>), unique à cette partie et permettant plus tard de rejouer de la même manière et avec les mêmes objets. Dans un jeu fini cette fonctionnalité peut-être fort utile, après dans le cadre de notre projet nous pouvons nous demander s’il est utile de le garder. Dans un premier temps, il va falloir penser à des fonctionnalités plus utiles que la sauvegarde ou le chargement donc la réutilisation d’ancienne parties est une fonctionnalité que l’on peut abandonner.</w:t>
+      </w:r>
+    </w:p>
+    <w:p/>
+    <w:p>
+      <w:pPr>
+        <w:keepNext/>
+        <w:jc w:val="center"/>
+      </w:pPr>
+      <w:r>
+        <w:lastRenderedPageBreak/>
+        <w:drawing>
+          <wp:inline distT="0" distB="0" distL="0" distR="0" wp14:anchorId="589BA32E" wp14:editId="65CFFD31">
+            <wp:extent cx="3087789" cy="1895475"/>
+            <wp:effectExtent l="0" t="0" r="0" b="0"/>
+            <wp:docPr id="28" name="Image 28" descr="Une image contenant texte, tableau blanc&#10;&#10;Description générée automatiquement"/>
+            <wp:cNvGraphicFramePr>
+              <a:graphicFrameLocks xmlns:a="http://schemas.openxmlformats.org/drawingml/2006/main" noChangeAspect="1"/>
+            </wp:cNvGraphicFramePr>
+            <a:graphic xmlns:a="http://schemas.openxmlformats.org/drawingml/2006/main">
+              <a:graphicData uri="http://schemas.openxmlformats.org/drawingml/2006/picture">
+                <pic:pic xmlns:pic="http://schemas.openxmlformats.org/drawingml/2006/picture">
+                  <pic:nvPicPr>
+                    <pic:cNvPr id="2" name="Image 2" descr="Une image contenant texte, tableau blanc&#10;&#10;Description générée automatiquement"/>
+                    <pic:cNvPicPr/>
+                  </pic:nvPicPr>
+                  <pic:blipFill>
+                    <a:blip r:embed="rId15"/>
+                    <a:stretch>
+                      <a:fillRect/>
+                    </a:stretch>
+                  </pic:blipFill>
+                  <pic:spPr>
+                    <a:xfrm>
+                      <a:off x="0" y="0"/>
+                      <a:ext cx="3099552" cy="1902696"/>
+                    </a:xfrm>
+                    <a:prstGeom prst="rect">
+                      <a:avLst/>
+                    </a:prstGeom>
+                  </pic:spPr>
+                </pic:pic>
+              </a:graphicData>
+            </a:graphic>
+          </wp:inline>
+        </w:drawing>
+      </w:r>
+    </w:p>
+    <w:p>
+      <w:pPr>
+        <w:pStyle w:val="Lgende"/>
+        <w:jc w:val="center"/>
+      </w:pPr>
+      <w:r>
+        <w:t xml:space="preserve">Figure </w:t>
+      </w:r>
+      <w:fldSimple w:instr=" SEQ Figure \* ARABIC ">
+        <w:r>
+          <w:rPr>
+            <w:noProof/>
+          </w:rPr>
+          <w:t>5</w:t>
+        </w:r>
+      </w:fldSimple>
+      <w:r>
+        <w:t xml:space="preserve"> graine de génération de la partie</w:t>
+      </w:r>
+    </w:p>
+    <w:p/>
+    <w:p>
+      <w:r>
+        <w:t>Ensuite, le rectangle bleu, nous présente l’inventaire du joueur actuellement dans la partie, il faut savoir que dans le jeu, nous ne pouvons pas directement voir les objets que nous avons, hormis comme cela, à voir si on garde cette manière d’afficher les objets ou si l’on attribue une touche particulière afin d’ouvrir l’inventaire et donc afficher plus d’informations comme dans un premier temps son nom, ces caractéristiques. Après tout comme la graine de génération de la partie, afficher l’inventaire est pratique mais n’est pas vital.</w:t>
+      </w:r>
+    </w:p>
+    <w:p/>
+    <w:p>
+      <w:pPr>
+        <w:keepNext/>
+        <w:jc w:val="center"/>
+      </w:pPr>
+      <w:r>
+        <w:drawing>
+          <wp:inline distT="0" distB="0" distL="0" distR="0" wp14:anchorId="773126B3" wp14:editId="33A6A26E">
+            <wp:extent cx="3307246" cy="2828925"/>
+            <wp:effectExtent l="0" t="0" r="7620" b="0"/>
+            <wp:docPr id="29" name="Image 29" descr="Une image contenant texte, tableau blanc&#10;&#10;Description générée automatiquement"/>
+            <wp:cNvGraphicFramePr>
+              <a:graphicFrameLocks xmlns:a="http://schemas.openxmlformats.org/drawingml/2006/main" noChangeAspect="1"/>
+            </wp:cNvGraphicFramePr>
+            <a:graphic xmlns:a="http://schemas.openxmlformats.org/drawingml/2006/main">
+              <a:graphicData uri="http://schemas.openxmlformats.org/drawingml/2006/picture">
+                <pic:pic xmlns:pic="http://schemas.openxmlformats.org/drawingml/2006/picture">
+                  <pic:nvPicPr>
+                    <pic:cNvPr id="3" name="Image 3" descr="Une image contenant texte, tableau blanc&#10;&#10;Description générée automatiquement"/>
+                    <pic:cNvPicPr/>
+                  </pic:nvPicPr>
+                  <pic:blipFill>
+                    <a:blip r:embed="rId16"/>
+                    <a:stretch>
+                      <a:fillRect/>
+                    </a:stretch>
+                  </pic:blipFill>
+                  <pic:spPr>
+                    <a:xfrm>
+                      <a:off x="0" y="0"/>
+                      <a:ext cx="3318098" cy="2838208"/>
+                    </a:xfrm>
+                    <a:prstGeom prst="rect">
+                      <a:avLst/>
+                    </a:prstGeom>
+                  </pic:spPr>
+                </pic:pic>
+              </a:graphicData>
+            </a:graphic>
+          </wp:inline>
+        </w:drawing>
+      </w:r>
+    </w:p>
+    <w:p>
+      <w:pPr>
+        <w:pStyle w:val="Lgende"/>
+        <w:jc w:val="center"/>
+      </w:pPr>
+      <w:r>
+        <w:t xml:space="preserve">Figure </w:t>
+      </w:r>
+      <w:fldSimple w:instr=" SEQ Figure \* ARABIC ">
+        <w:r>
+          <w:rPr>
+            <w:noProof/>
+          </w:rPr>
+          <w:t>6</w:t>
+        </w:r>
+      </w:fldSimple>
+      <w:r>
+        <w:t xml:space="preserve"> Inventaire accessible depuis le menu pause</w:t>
+      </w:r>
+    </w:p>
+    <w:p/>
+    <w:p>
+      <w:r>
+        <w:t>Enfin le rectangle vert, il s’agit là d’une fenêtre classique de pause hormis quelque détail. Déjà nous pouvons voir que les statistiques du joueur sont affichées, nous pouvons retrouver la vitesse du joueur, la cadence de ces tirs, les dégâts de ces tirs, sa chance, la distance et la vitesse du tir cela permet d’avoir une représentation concrète de ce que peut faire le joueur, garder cette fonctionnalité peut-être une excellente idée, et ne rajoute pas de temps de travail. Nous pouvons aussi voir les différentes options sélectionnables : « Options », « </w:t>
+      </w:r>
+      <w:proofErr w:type="spellStart"/>
+      <w:r>
+        <w:t>Resume</w:t>
+      </w:r>
+      <w:proofErr w:type="spellEnd"/>
+      <w:r>
+        <w:t xml:space="preserve"> Game » et « Exit Game ». La disposition n’est pas très logique, notre objectif est en soi d’empêcher le joueur de partir, et donc </w:t>
+      </w:r>
+      <w:r>
+        <w:lastRenderedPageBreak/>
+        <w:t>avoir la fonctionnalité « </w:t>
+      </w:r>
+      <w:proofErr w:type="spellStart"/>
+      <w:r>
+        <w:t>Resume</w:t>
+      </w:r>
+      <w:proofErr w:type="spellEnd"/>
+      <w:r>
+        <w:t xml:space="preserve"> Game » avant l’option « Option » semble plus logique. Pour Exit Game, tout semble être correct.</w:t>
+      </w:r>
+    </w:p>
+    <w:p/>
+    <w:p>
+      <w:pPr>
+        <w:keepNext/>
+        <w:jc w:val="center"/>
+      </w:pPr>
+      <w:r>
+        <w:drawing>
+          <wp:inline distT="0" distB="0" distL="0" distR="0" wp14:anchorId="1AB2241D" wp14:editId="610E11F2">
+            <wp:extent cx="4546755" cy="3857625"/>
+            <wp:effectExtent l="0" t="0" r="6350" b="0"/>
+            <wp:docPr id="30" name="Image 30" descr="Une image contenant texte, tableau blanc&#10;&#10;Description générée automatiquement"/>
+            <wp:cNvGraphicFramePr>
+              <a:graphicFrameLocks xmlns:a="http://schemas.openxmlformats.org/drawingml/2006/main" noChangeAspect="1"/>
+            </wp:cNvGraphicFramePr>
+            <a:graphic xmlns:a="http://schemas.openxmlformats.org/drawingml/2006/main">
+              <a:graphicData uri="http://schemas.openxmlformats.org/drawingml/2006/picture">
+                <pic:pic xmlns:pic="http://schemas.openxmlformats.org/drawingml/2006/picture">
+                  <pic:nvPicPr>
+                    <pic:cNvPr id="4" name="Image 4" descr="Une image contenant texte, tableau blanc&#10;&#10;Description générée automatiquement"/>
+                    <pic:cNvPicPr/>
+                  </pic:nvPicPr>
+                  <pic:blipFill>
+                    <a:blip r:embed="rId17"/>
+                    <a:stretch>
+                      <a:fillRect/>
+                    </a:stretch>
+                  </pic:blipFill>
+                  <pic:spPr>
+                    <a:xfrm>
+                      <a:off x="0" y="0"/>
+                      <a:ext cx="4553319" cy="3863194"/>
+                    </a:xfrm>
+                    <a:prstGeom prst="rect">
+                      <a:avLst/>
+                    </a:prstGeom>
+                  </pic:spPr>
+                </pic:pic>
+              </a:graphicData>
+            </a:graphic>
+          </wp:inline>
+        </w:drawing>
+      </w:r>
+    </w:p>
+    <w:p>
+      <w:pPr>
+        <w:pStyle w:val="Lgende"/>
+        <w:jc w:val="center"/>
+      </w:pPr>
+      <w:r>
+        <w:t xml:space="preserve">Figure </w:t>
+      </w:r>
+      <w:fldSimple w:instr=" SEQ Figure \* ARABIC ">
+        <w:r>
+          <w:rPr>
+            <w:noProof/>
+          </w:rPr>
+          <w:t>7</w:t>
+        </w:r>
+      </w:fldSimple>
+      <w:r>
+        <w:t xml:space="preserve"> Partie principal du menu pause</w:t>
+      </w:r>
+    </w:p>
+    <w:p/>
+    <w:p>
+      <w:r>
+        <w:t>Dans les fonctionnalités que nous allons garder, nous allons réadapter les couleurs,</w:t>
+      </w:r>
+      <w:r>
+        <w:t xml:space="preserve"> </w:t>
+      </w:r>
+      <w:r>
+        <w:t>le design ou encore la police d’écriture pour qu’elle colle au thème que nous avons choisi.</w:t>
+      </w:r>
+    </w:p>
+    <w:p/>
+    <w:p>
+      <w:pPr>
+        <w:pStyle w:val="Titre2"/>
+      </w:pPr>
+      <w:r>
+        <w:lastRenderedPageBreak/>
+        <w:t>Menu Option</w:t>
+      </w:r>
+    </w:p>
+    <w:p>
+      <w:pPr>
+        <w:keepNext/>
+      </w:pPr>
+      <w:r>
+        <w:drawing>
+          <wp:inline distT="0" distB="0" distL="0" distR="0" wp14:anchorId="5110E6E3" wp14:editId="6D165B41">
+            <wp:extent cx="2848612" cy="3105150"/>
+            <wp:effectExtent l="0" t="0" r="8890" b="0"/>
+            <wp:docPr id="31" name="Image 31" descr="Une image contenant texte&#10;&#10;Description générée automatiquement"/>
+            <wp:cNvGraphicFramePr>
+              <a:graphicFrameLocks xmlns:a="http://schemas.openxmlformats.org/drawingml/2006/main" noChangeAspect="1"/>
+            </wp:cNvGraphicFramePr>
+            <a:graphic xmlns:a="http://schemas.openxmlformats.org/drawingml/2006/main">
+              <a:graphicData uri="http://schemas.openxmlformats.org/drawingml/2006/picture">
+                <pic:pic xmlns:pic="http://schemas.openxmlformats.org/drawingml/2006/picture">
+                  <pic:nvPicPr>
+                    <pic:cNvPr id="5" name="Image 5" descr="Une image contenant texte&#10;&#10;Description générée automatiquement"/>
+                    <pic:cNvPicPr/>
+                  </pic:nvPicPr>
+                  <pic:blipFill>
+                    <a:blip r:embed="rId18" cstate="print">
+                      <a:extLst>
+                        <a:ext uri="{28A0092B-C50C-407E-A947-70E740481C1C}">
+                          <a14:useLocalDpi xmlns:a14="http://schemas.microsoft.com/office/drawing/2010/main" val="0"/>
+                        </a:ext>
+                      </a:extLst>
+                    </a:blip>
+                    <a:stretch>
+                      <a:fillRect/>
+                    </a:stretch>
+                  </pic:blipFill>
+                  <pic:spPr>
+                    <a:xfrm>
+                      <a:off x="0" y="0"/>
+                      <a:ext cx="2860199" cy="3117781"/>
+                    </a:xfrm>
+                    <a:prstGeom prst="rect">
+                      <a:avLst/>
+                    </a:prstGeom>
+                  </pic:spPr>
+                </pic:pic>
+              </a:graphicData>
+            </a:graphic>
+          </wp:inline>
+        </w:drawing>
+      </w:r>
+      <w:r>
+        <w:drawing>
+          <wp:inline distT="0" distB="0" distL="0" distR="0" wp14:anchorId="5FD5F682" wp14:editId="2E5ECB7E">
+            <wp:extent cx="2889035" cy="2114550"/>
+            <wp:effectExtent l="0" t="0" r="6985" b="0"/>
+            <wp:docPr id="32" name="Image 32" descr="Une image contenant texte&#10;&#10;Description générée automatiquement"/>
+            <wp:cNvGraphicFramePr>
+              <a:graphicFrameLocks xmlns:a="http://schemas.openxmlformats.org/drawingml/2006/main" noChangeAspect="1"/>
+            </wp:cNvGraphicFramePr>
+            <a:graphic xmlns:a="http://schemas.openxmlformats.org/drawingml/2006/main">
+              <a:graphicData uri="http://schemas.openxmlformats.org/drawingml/2006/picture">
+                <pic:pic xmlns:pic="http://schemas.openxmlformats.org/drawingml/2006/picture">
+                  <pic:nvPicPr>
+                    <pic:cNvPr id="6" name="Image 6" descr="Une image contenant texte&#10;&#10;Description générée automatiquement"/>
+                    <pic:cNvPicPr/>
+                  </pic:nvPicPr>
+                  <pic:blipFill>
+                    <a:blip r:embed="rId19" cstate="print">
+                      <a:extLst>
+                        <a:ext uri="{28A0092B-C50C-407E-A947-70E740481C1C}">
+                          <a14:useLocalDpi xmlns:a14="http://schemas.microsoft.com/office/drawing/2010/main" val="0"/>
+                        </a:ext>
+                      </a:extLst>
+                    </a:blip>
+                    <a:stretch>
+                      <a:fillRect/>
+                    </a:stretch>
+                  </pic:blipFill>
+                  <pic:spPr>
+                    <a:xfrm>
+                      <a:off x="0" y="0"/>
+                      <a:ext cx="2896045" cy="2119681"/>
+                    </a:xfrm>
+                    <a:prstGeom prst="rect">
+                      <a:avLst/>
+                    </a:prstGeom>
+                  </pic:spPr>
+                </pic:pic>
+              </a:graphicData>
+            </a:graphic>
+          </wp:inline>
+        </w:drawing>
+      </w:r>
+    </w:p>
+    <w:p>
+      <w:pPr>
+        <w:pStyle w:val="Lgende"/>
+        <w:jc w:val="center"/>
+      </w:pPr>
+      <w:r>
+        <w:t xml:space="preserve">Figure </w:t>
+      </w:r>
+      <w:fldSimple w:instr=" SEQ Figure \* ARABIC ">
+        <w:r>
+          <w:rPr>
+            <w:noProof/>
+          </w:rPr>
+          <w:t>8</w:t>
+        </w:r>
+      </w:fldSimple>
+      <w:r>
+        <w:t xml:space="preserve"> Menu Options</w:t>
+      </w:r>
+    </w:p>
+    <w:p>
+      <w:r>
+        <w:t xml:space="preserve">En ouvrant le menu Option, divers paramètres s’offrent </w:t>
+      </w:r>
+      <w:proofErr w:type="spellStart"/>
+      <w:proofErr w:type="gramStart"/>
+      <w:r>
+        <w:t>a</w:t>
+      </w:r>
+      <w:proofErr w:type="spellEnd"/>
+      <w:proofErr w:type="gramEnd"/>
+      <w:r>
+        <w:t xml:space="preserve"> nous, dans un premier temps, nous pouvons retrouver le changement de contrôles, permettant de choisir les touches et les associé </w:t>
+      </w:r>
+      <w:proofErr w:type="spellStart"/>
+      <w:r>
+        <w:t>a</w:t>
+      </w:r>
+      <w:proofErr w:type="spellEnd"/>
+      <w:r>
+        <w:t xml:space="preserve"> des action du personnage, comme le déplacement, les tirs, ou encore l’utilisation des objets (clé, bombes, carte ou objet activable). Il s’agit d’une option pour le jeu qui n’est pas nécessaire mais qui permet de rendre plus à l’aise les mouvements du joueur en lui offrant la possibilité de sélectionner les touches qui lui corresponde.</w:t>
+      </w:r>
+    </w:p>
+    <w:p>
+      <w:r>
+        <w:t>Les deux options suivantes correspondent à l’ambiance sonore ainsi que la musique, « SFX » et « MUSIC » sont des options non vitales mais nécessaire car quelqu’un jeu sans sa musique.</w:t>
+      </w:r>
+    </w:p>
+    <w:p/>
+    <w:p>
+      <w:r>
+        <w:t xml:space="preserve">L’opacité de la </w:t>
+      </w:r>
+      <w:proofErr w:type="spellStart"/>
+      <w:r>
+        <w:t>map</w:t>
+      </w:r>
+      <w:proofErr w:type="spellEnd"/>
+      <w:r>
+        <w:t xml:space="preserve"> correspond </w:t>
+      </w:r>
+      <w:r>
+        <w:t>à</w:t>
+      </w:r>
+      <w:r>
+        <w:t xml:space="preserve"> la visibilité de la </w:t>
+      </w:r>
+      <w:proofErr w:type="spellStart"/>
+      <w:r>
+        <w:t>map</w:t>
+      </w:r>
+      <w:proofErr w:type="spellEnd"/>
+      <w:r>
+        <w:t xml:space="preserve"> en haut </w:t>
+      </w:r>
+      <w:r>
+        <w:t>à</w:t>
+      </w:r>
+      <w:r>
+        <w:t xml:space="preserve"> droite de l’écran. L’option n’est là que pour une action visuelle mais n’est pas nécessaire pour le bon fonctionnement du jeu.</w:t>
+      </w:r>
+    </w:p>
+    <w:p/>
+    <w:p/>
+    <w:p/>
+    <w:p/>
+    <w:p/>
+    <w:p/>
+    <w:p/>
+    <w:p/>
+    <w:p/>
+    <w:p>
+      <w:r>
+        <w:lastRenderedPageBreak/>
+        <w:t xml:space="preserve">Le filtre améliore la netteté du jeu, activé l’option adouci les bordure du jeu et améliore l’esthétique du jeu, une fois désactivé les objets, les personnages, les polices d’écriture sont plus pixélisées. Vu que nous allons gérer nous même les </w:t>
+      </w:r>
+      <w:proofErr w:type="spellStart"/>
+      <w:r>
+        <w:t>sprites</w:t>
+      </w:r>
+      <w:proofErr w:type="spellEnd"/>
+      <w:r>
+        <w:t xml:space="preserve"> du jeu nous n’aurons pas besoins non plus de cette option.</w:t>
+      </w:r>
+    </w:p>
+    <w:p>
+      <w:pPr>
+        <w:keepNext/>
+        <w:jc w:val="center"/>
+      </w:pPr>
+      <w:r>
+        <w:drawing>
+          <wp:inline distT="0" distB="0" distL="0" distR="0" wp14:anchorId="3EEC2B2C" wp14:editId="0DDF9A3A">
+            <wp:extent cx="1990725" cy="1771649"/>
+            <wp:effectExtent l="0" t="0" r="0" b="635"/>
+            <wp:docPr id="7" name="Image 7" descr="Une image contenant texte, lumière, trafic, rouge&#10;&#10;Description générée automatiquement"/>
+            <wp:cNvGraphicFramePr>
+              <a:graphicFrameLocks xmlns:a="http://schemas.openxmlformats.org/drawingml/2006/main" noChangeAspect="1"/>
+            </wp:cNvGraphicFramePr>
+            <a:graphic xmlns:a="http://schemas.openxmlformats.org/drawingml/2006/main">
+              <a:graphicData uri="http://schemas.openxmlformats.org/drawingml/2006/picture">
+                <pic:pic xmlns:pic="http://schemas.openxmlformats.org/drawingml/2006/picture">
+                  <pic:nvPicPr>
+                    <pic:cNvPr id="7" name="Image 7" descr="Une image contenant texte, lumière, trafic, rouge&#10;&#10;Description générée automatiquement"/>
+                    <pic:cNvPicPr/>
+                  </pic:nvPicPr>
+                  <pic:blipFill>
+                    <a:blip r:embed="rId20"/>
+                    <a:stretch>
+                      <a:fillRect/>
+                    </a:stretch>
+                  </pic:blipFill>
+                  <pic:spPr>
+                    <a:xfrm>
+                      <a:off x="0" y="0"/>
+                      <a:ext cx="2015381" cy="1793592"/>
+                    </a:xfrm>
+                    <a:prstGeom prst="rect">
+                      <a:avLst/>
+                    </a:prstGeom>
+                  </pic:spPr>
+                </pic:pic>
+              </a:graphicData>
+            </a:graphic>
+          </wp:inline>
+        </w:drawing>
+      </w:r>
+      <w:r>
+        <w:drawing>
+          <wp:inline distT="0" distB="0" distL="0" distR="0" wp14:anchorId="036C1DEA" wp14:editId="6E5BF16E">
+            <wp:extent cx="2495550" cy="1876425"/>
+            <wp:effectExtent l="0" t="0" r="0" b="9525"/>
+            <wp:docPr id="8" name="Image 8" descr="Une image contenant texte, jouet&#10;&#10;Description générée automatiquement"/>
+            <wp:cNvGraphicFramePr>
+              <a:graphicFrameLocks xmlns:a="http://schemas.openxmlformats.org/drawingml/2006/main" noChangeAspect="1"/>
+            </wp:cNvGraphicFramePr>
+            <a:graphic xmlns:a="http://schemas.openxmlformats.org/drawingml/2006/main">
+              <a:graphicData uri="http://schemas.openxmlformats.org/drawingml/2006/picture">
+                <pic:pic xmlns:pic="http://schemas.openxmlformats.org/drawingml/2006/picture">
+                  <pic:nvPicPr>
+                    <pic:cNvPr id="8" name="Image 8" descr="Une image contenant texte, jouet&#10;&#10;Description générée automatiquement"/>
+                    <pic:cNvPicPr/>
+                  </pic:nvPicPr>
+                  <pic:blipFill>
+                    <a:blip r:embed="rId21"/>
+                    <a:stretch>
+                      <a:fillRect/>
+                    </a:stretch>
+                  </pic:blipFill>
+                  <pic:spPr>
+                    <a:xfrm>
+                      <a:off x="0" y="0"/>
+                      <a:ext cx="2495906" cy="1876693"/>
+                    </a:xfrm>
+                    <a:prstGeom prst="rect">
+                      <a:avLst/>
+                    </a:prstGeom>
+                  </pic:spPr>
+                </pic:pic>
+              </a:graphicData>
+            </a:graphic>
+          </wp:inline>
+        </w:drawing>
+      </w:r>
+    </w:p>
+    <w:p>
+      <w:pPr>
+        <w:pStyle w:val="Lgende"/>
+        <w:jc w:val="center"/>
+      </w:pPr>
+      <w:r>
+        <w:t xml:space="preserve">Figure </w:t>
+      </w:r>
+      <w:fldSimple w:instr=" SEQ Figure \* ARABIC ">
+        <w:r>
+          <w:rPr>
+            <w:noProof/>
+          </w:rPr>
+          <w:t>9</w:t>
+        </w:r>
+      </w:fldSimple>
+      <w:r>
+        <w:t xml:space="preserve"> Image sans filtre</w:t>
+      </w:r>
+      <w:r>
+        <w:tab/>
+      </w:r>
+      <w:r>
+        <w:tab/>
+      </w:r>
+      <w:r>
+        <w:tab/>
+      </w:r>
+      <w:r>
+        <w:t xml:space="preserve">Figure </w:t>
+      </w:r>
+      <w:r>
+        <w:fldChar w:fldCharType="begin"/>
+      </w:r>
+      <w:r>
+        <w:instrText xml:space="preserve"> SEQ Figure \* ARABIC </w:instrText>
+      </w:r>
+      <w:r>
+        <w:fldChar w:fldCharType="separate"/>
+      </w:r>
+      <w:r>
+        <w:rPr>
+          <w:noProof/>
+        </w:rPr>
+        <w:t>10</w:t>
+      </w:r>
+      <w:r>
+        <w:fldChar w:fldCharType="end"/>
+      </w:r>
+      <w:r>
+        <w:t xml:space="preserve"> Image avec filtre</w:t>
+      </w:r>
+    </w:p>
+    <w:p>
+      <w:pPr>
+        <w:pStyle w:val="Lgende"/>
+      </w:pPr>
+    </w:p>
+    <w:p>
+      <w:r>
+        <w:t xml:space="preserve">Les </w:t>
+      </w:r>
+      <w:proofErr w:type="spellStart"/>
+      <w:r>
+        <w:t>gama</w:t>
+      </w:r>
+      <w:proofErr w:type="spellEnd"/>
+      <w:r>
+        <w:t xml:space="preserve"> augmente ou diminue la luminosité du jeu, nous pourrons possiblement l’ajouter par la suite mais il ne s’agit pas là d’une option essentielle.</w:t>
+      </w:r>
+    </w:p>
+    <w:p/>
+    <w:p>
+      <w:r>
+        <w:t>Pour les options Pop-ups, Active Cam et Extra HUD</w:t>
+      </w:r>
+    </w:p>
+    <w:p/>
+    <w:p>
+      <w:proofErr w:type="spellStart"/>
+      <w:r>
+        <w:t>HuD</w:t>
+      </w:r>
+      <w:proofErr w:type="spellEnd"/>
+      <w:r>
+        <w:t xml:space="preserve"> Offset permet de régler l’écart entre le bord de l’écran et les éléments visible du </w:t>
+      </w:r>
+      <w:proofErr w:type="spellStart"/>
+      <w:r>
+        <w:t>hud</w:t>
+      </w:r>
+      <w:proofErr w:type="spellEnd"/>
+      <w:r>
+        <w:t>, il s’agit d’une option accès facile à implémenter donc nous pourrions possiblement l’ajouter aussi.</w:t>
+      </w:r>
+    </w:p>
+    <w:p>
+      <w:proofErr w:type="spellStart"/>
+      <w:r>
+        <w:t>Found</w:t>
+      </w:r>
+      <w:proofErr w:type="spellEnd"/>
+      <w:r>
+        <w:t xml:space="preserve"> HUD lui est une option intéressante, grâce </w:t>
+      </w:r>
+      <w:proofErr w:type="spellStart"/>
+      <w:r>
+        <w:t>a</w:t>
+      </w:r>
+      <w:proofErr w:type="spellEnd"/>
+      <w:r>
+        <w:t xml:space="preserve"> lui nous pouvons ajouter </w:t>
+      </w:r>
+      <w:r>
+        <w:t>les statistiques</w:t>
+      </w:r>
+      <w:r>
+        <w:t xml:space="preserve"> de </w:t>
+      </w:r>
+      <w:r>
+        <w:t>manière plus détaillée</w:t>
+      </w:r>
+      <w:r>
+        <w:t xml:space="preserve"> que de simple bâton et nous n’avons plus besoin d’ouvrir le menu pause pour les voir.</w:t>
+      </w:r>
+    </w:p>
+    <w:p/>
+    <w:p>
+      <w:r>
+        <w:t xml:space="preserve">Charge Bars est ici pour aider le joueur </w:t>
+      </w:r>
+      <w:proofErr w:type="gramStart"/>
+      <w:r>
+        <w:t>a</w:t>
+      </w:r>
+      <w:proofErr w:type="gramEnd"/>
+      <w:r>
+        <w:t xml:space="preserve"> visualiser le temps de chargement d’un objet ou d’une attaque </w:t>
+      </w:r>
+      <w:proofErr w:type="spellStart"/>
+      <w:r>
+        <w:t>a</w:t>
+      </w:r>
+      <w:proofErr w:type="spellEnd"/>
+      <w:r>
+        <w:t xml:space="preserve"> l’aide d’un cercle qui passe du rouge vers le vert.</w:t>
+      </w:r>
+    </w:p>
+    <w:p/>
+    <w:p>
+      <w:pPr>
+        <w:keepNext/>
+        <w:jc w:val="center"/>
+      </w:pPr>
+      <w:r>
+        <w:drawing>
+          <wp:inline distT="0" distB="0" distL="0" distR="0" wp14:anchorId="7C863FF5" wp14:editId="4550957C">
+            <wp:extent cx="1905266" cy="1228896"/>
+            <wp:effectExtent l="0" t="0" r="0" b="0"/>
+            <wp:docPr id="9" name="Image 9"/>
+            <wp:cNvGraphicFramePr>
+              <a:graphicFrameLocks xmlns:a="http://schemas.openxmlformats.org/drawingml/2006/main" noChangeAspect="1"/>
+            </wp:cNvGraphicFramePr>
+            <a:graphic xmlns:a="http://schemas.openxmlformats.org/drawingml/2006/main">
+              <a:graphicData uri="http://schemas.openxmlformats.org/drawingml/2006/picture">
+                <pic:pic xmlns:pic="http://schemas.openxmlformats.org/drawingml/2006/picture">
+                  <pic:nvPicPr>
+                    <pic:cNvPr id="1" name=""/>
+                    <pic:cNvPicPr/>
+                  </pic:nvPicPr>
+                  <pic:blipFill>
+                    <a:blip r:embed="rId22"/>
+                    <a:stretch>
+                      <a:fillRect/>
+                    </a:stretch>
+                  </pic:blipFill>
+                  <pic:spPr>
+                    <a:xfrm>
+                      <a:off x="0" y="0"/>
+                      <a:ext cx="1905266" cy="1228896"/>
+                    </a:xfrm>
+                    <a:prstGeom prst="rect">
+                      <a:avLst/>
+                    </a:prstGeom>
+                  </pic:spPr>
+                </pic:pic>
+              </a:graphicData>
+            </a:graphic>
+          </wp:inline>
+        </w:drawing>
+      </w:r>
+      <w:r>
+        <w:drawing>
+          <wp:inline distT="0" distB="0" distL="0" distR="0" wp14:anchorId="697EF015" wp14:editId="45CD4127">
+            <wp:extent cx="1714739" cy="828791"/>
+            <wp:effectExtent l="0" t="0" r="0" b="9525"/>
+            <wp:docPr id="10" name="Image 10"/>
+            <wp:cNvGraphicFramePr>
+              <a:graphicFrameLocks xmlns:a="http://schemas.openxmlformats.org/drawingml/2006/main" noChangeAspect="1"/>
+            </wp:cNvGraphicFramePr>
+            <a:graphic xmlns:a="http://schemas.openxmlformats.org/drawingml/2006/main">
+              <a:graphicData uri="http://schemas.openxmlformats.org/drawingml/2006/picture">
+                <pic:pic xmlns:pic="http://schemas.openxmlformats.org/drawingml/2006/picture">
+                  <pic:nvPicPr>
+                    <pic:cNvPr id="1" name=""/>
+                    <pic:cNvPicPr/>
+                  </pic:nvPicPr>
+                  <pic:blipFill>
+                    <a:blip r:embed="rId23"/>
+                    <a:stretch>
+                      <a:fillRect/>
+                    </a:stretch>
+                  </pic:blipFill>
+                  <pic:spPr>
+                    <a:xfrm>
+                      <a:off x="0" y="0"/>
+                      <a:ext cx="1714739" cy="828791"/>
+                    </a:xfrm>
+                    <a:prstGeom prst="rect">
+                      <a:avLst/>
+                    </a:prstGeom>
+                  </pic:spPr>
+                </pic:pic>
+              </a:graphicData>
+            </a:graphic>
+          </wp:inline>
+        </w:drawing>
+      </w:r>
+    </w:p>
+    <w:p>
+      <w:pPr>
+        <w:pStyle w:val="Lgende"/>
+        <w:jc w:val="center"/>
+      </w:pPr>
+      <w:r>
+        <w:t xml:space="preserve">Figure </w:t>
+      </w:r>
+      <w:fldSimple w:instr=" SEQ Figure \* ARABIC ">
+        <w:r>
+          <w:rPr>
+            <w:noProof/>
+          </w:rPr>
+          <w:t>11</w:t>
+        </w:r>
+      </w:fldSimple>
+      <w:r>
+        <w:t xml:space="preserve"> Jauge de chargement</w:t>
+      </w:r>
+    </w:p>
+    <w:p>
+      <w:r>
+        <w:t xml:space="preserve">Bullet </w:t>
+      </w:r>
+      <w:proofErr w:type="spellStart"/>
+      <w:r>
+        <w:t>Visibility</w:t>
+      </w:r>
+      <w:proofErr w:type="spellEnd"/>
+    </w:p>
     <w:sectPr>
       <w:pgSz w:w="11906" w:h="16838"/>
       <w:pgMar w:top="1417" w:right="1417" w:bottom="1417" w:left="1417" w:header="708" w:footer="708" w:gutter="0"/>
@@ -2064,7 +2972,7 @@
 </file>
 
 <file path=word/styles.xml><?xml version="1.0" encoding="utf-8"?>
-<w:styles xmlns:mc="http://schemas.openxmlformats.org/markup-compatibility/2006" xmlns:r="http://schemas.openxmlformats.org/officeDocument/2006/relationships" xmlns:w="http://schemas.openxmlformats.org/wordprocessingml/2006/main" xmlns:w14="http://schemas.microsoft.com/office/word/2010/wordml" xmlns:w15="http://schemas.microsoft.com/office/word/2012/wordml" xmlns:w16cex="http://schemas.microsoft.com/office/word/2018/wordml/cex" xmlns:w16cid="http://schemas.microsoft.com/office/word/2016/wordml/cid" xmlns:w16="http://schemas.microsoft.com/office/word/2018/wordml" xmlns:w16sdtdh="http://schemas.microsoft.com/office/word/2020/wordml/sdtdatahash" xmlns:w16se="http://schemas.microsoft.com/office/word/2015/wordml/symex" mc:Ignorable="w14 w15 w16se w16cid w16 w16cex w16sdtdh">
+<w:styles xmlns:mc="http://schemas.openxmlformats.org/markup-compatibility/2006" xmlns:r="http://schemas.openxmlformats.org/officeDocument/2006/relationships" xmlns:w="http://schemas.openxmlformats.org/wordprocessingml/2006/main" xmlns:w14="http://schemas.microsoft.com/office/word/2010/wordml" xmlns:w15="http://schemas.microsoft.com/office/word/2012/wordml" xmlns:w16cex="http://schemas.microsoft.com/office/word/2018/wordml/cex" xmlns:w16cid="http://schemas.microsoft.com/office/word/2016/wordml/cid" xmlns:w16="http://schemas.microsoft.com/office/word/2018/wordml" xmlns:w16se="http://schemas.microsoft.com/office/word/2015/wordml/symex" mc:Ignorable="w14 w15 w16se w16cid w16 w16cex">
   <w:docDefaults>
     <w:rPrDefault>
       <w:rPr>
@@ -2531,6 +3439,7 @@
   <w:style w:type="character" w:default="1" w:styleId="Policepardfaut">
     <w:name w:val="Default Paragraph Font"/>
     <w:uiPriority w:val="1"/>
+    <w:semiHidden/>
     <w:unhideWhenUsed/>
   </w:style>
   <w:style w:type="table" w:default="1" w:styleId="TableauNormal">

</xml_diff>

<commit_message>
Ajout menu principal et sélection de personnages
</commit_message>
<xml_diff>
--- a/Livrable/Livrable 3 -Maquette.docx
+++ b/Livrable/Livrable 3 -Maquette.docx
@@ -1,6 +1,6 @@
 
 <file path=word/document.xml><?xml version="1.0" encoding="utf-8"?>
-<w:document xmlns:wpc="http://schemas.microsoft.com/office/word/2010/wordprocessingCanvas" xmlns:cx="http://schemas.microsoft.com/office/drawing/2014/chartex" xmlns:cx1="http://schemas.microsoft.com/office/drawing/2015/9/8/chartex" xmlns:cx2="http://schemas.microsoft.com/office/drawing/2015/10/21/chartex" xmlns:cx3="http://schemas.microsoft.com/office/drawing/2016/5/9/chartex" xmlns:cx4="http://schemas.microsoft.com/office/drawing/2016/5/10/chartex" xmlns:cx5="http://schemas.microsoft.com/office/drawing/2016/5/11/chartex" xmlns:cx6="http://schemas.microsoft.com/office/drawing/2016/5/12/chartex" xmlns:cx7="http://schemas.microsoft.com/office/drawing/2016/5/13/chartex" xmlns:cx8="http://schemas.microsoft.com/office/drawing/2016/5/14/chartex" xmlns:mc="http://schemas.openxmlformats.org/markup-compatibility/2006" xmlns:aink="http://schemas.microsoft.com/office/drawing/2016/ink" xmlns:am3d="http://schemas.microsoft.com/office/drawing/2017/model3d" xmlns:o="urn:schemas-microsoft-com:office:office" xmlns:r="http://schemas.openxmlformats.org/officeDocument/2006/relationships" xmlns:m="http://schemas.openxmlformats.org/officeDocument/2006/math" xmlns:v="urn:schemas-microsoft-com:vml" xmlns:wp14="http://schemas.microsoft.com/office/word/2010/wordprocessingDrawing" xmlns:wp="http://schemas.openxmlformats.org/drawingml/2006/wordprocessingDrawing" xmlns:w10="urn:schemas-microsoft-com:office:word" xmlns:w="http://schemas.openxmlformats.org/wordprocessingml/2006/main" xmlns:w14="http://schemas.microsoft.com/office/word/2010/wordml" xmlns:w15="http://schemas.microsoft.com/office/word/2012/wordml" xmlns:w16cex="http://schemas.microsoft.com/office/word/2018/wordml/cex" xmlns:w16cid="http://schemas.microsoft.com/office/word/2016/wordml/cid" xmlns:w16="http://schemas.microsoft.com/office/word/2018/wordml" xmlns:w16se="http://schemas.microsoft.com/office/word/2015/wordml/symex" xmlns:wpg="http://schemas.microsoft.com/office/word/2010/wordprocessingGroup" xmlns:wpi="http://schemas.microsoft.com/office/word/2010/wordprocessingInk" xmlns:wne="http://schemas.microsoft.com/office/word/2006/wordml" xmlns:wps="http://schemas.microsoft.com/office/word/2010/wordprocessingShape" mc:Ignorable="w14 w15 w16se w16cid w16 w16cex wp14">
+<w:document xmlns:wpc="http://schemas.microsoft.com/office/word/2010/wordprocessingCanvas" xmlns:cx="http://schemas.microsoft.com/office/drawing/2014/chartex" xmlns:cx1="http://schemas.microsoft.com/office/drawing/2015/9/8/chartex" xmlns:cx2="http://schemas.microsoft.com/office/drawing/2015/10/21/chartex" xmlns:cx3="http://schemas.microsoft.com/office/drawing/2016/5/9/chartex" xmlns:cx4="http://schemas.microsoft.com/office/drawing/2016/5/10/chartex" xmlns:cx5="http://schemas.microsoft.com/office/drawing/2016/5/11/chartex" xmlns:cx6="http://schemas.microsoft.com/office/drawing/2016/5/12/chartex" xmlns:cx7="http://schemas.microsoft.com/office/drawing/2016/5/13/chartex" xmlns:cx8="http://schemas.microsoft.com/office/drawing/2016/5/14/chartex" xmlns:mc="http://schemas.openxmlformats.org/markup-compatibility/2006" xmlns:aink="http://schemas.microsoft.com/office/drawing/2016/ink" xmlns:am3d="http://schemas.microsoft.com/office/drawing/2017/model3d" xmlns:o="urn:schemas-microsoft-com:office:office" xmlns:r="http://schemas.openxmlformats.org/officeDocument/2006/relationships" xmlns:m="http://schemas.openxmlformats.org/officeDocument/2006/math" xmlns:v="urn:schemas-microsoft-com:vml" xmlns:wp14="http://schemas.microsoft.com/office/word/2010/wordprocessingDrawing" xmlns:wp="http://schemas.openxmlformats.org/drawingml/2006/wordprocessingDrawing" xmlns:w10="urn:schemas-microsoft-com:office:word" xmlns:w="http://schemas.openxmlformats.org/wordprocessingml/2006/main" xmlns:w14="http://schemas.microsoft.com/office/word/2010/wordml" xmlns:w15="http://schemas.microsoft.com/office/word/2012/wordml" xmlns:w16cex="http://schemas.microsoft.com/office/word/2018/wordml/cex" xmlns:w16cid="http://schemas.microsoft.com/office/word/2016/wordml/cid" xmlns:w16="http://schemas.microsoft.com/office/word/2018/wordml" xmlns:w16sdtdh="http://schemas.microsoft.com/office/word/2020/wordml/sdtdatahash" xmlns:w16se="http://schemas.microsoft.com/office/word/2015/wordml/symex" xmlns:wpg="http://schemas.microsoft.com/office/word/2010/wordprocessingGroup" xmlns:wpi="http://schemas.microsoft.com/office/word/2010/wordprocessingInk" xmlns:wne="http://schemas.microsoft.com/office/word/2006/wordml" xmlns:wps="http://schemas.microsoft.com/office/word/2010/wordprocessingShape" mc:Ignorable="w14 w15 w16se w16cid w16 w16cex w16sdtdh wp14">
   <w:body>
     <w:p>
       <w:pPr>
@@ -222,7 +222,7 @@
               </wp:anchor>
             </w:drawing>
           </mc:Choice>
-          <mc:Fallback xmlns:w16sdtdh="http://schemas.microsoft.com/office/word/2020/wordml/sdtdatahash">
+          <mc:Fallback>
             <w:pict>
               <v:shapetype w14:anchorId="20E90631" id="_x0000_t32" coordsize="21600,21600" o:spt="32" o:oned="t" path="m,l21600,21600e" filled="f">
                 <v:path arrowok="t" fillok="f" o:connecttype="none"/>
@@ -295,7 +295,7 @@
               </wp:anchor>
             </w:drawing>
           </mc:Choice>
-          <mc:Fallback xmlns:w16sdtdh="http://schemas.microsoft.com/office/word/2020/wordml/sdtdatahash">
+          <mc:Fallback>
             <w:pict>
               <v:shape w14:anchorId="62FF86ED" id="Connecteur droit avec flèche 4" o:spid="_x0000_s1026" type="#_x0000_t32" style="position:absolute;margin-left:31.15pt;margin-top:249.45pt;width:390pt;height:0;z-index:251661312;visibility:visible;mso-wrap-style:square;mso-wrap-distance-left:9pt;mso-wrap-distance-top:0;mso-wrap-distance-right:9pt;mso-wrap-distance-bottom:0;mso-position-horizontal:absolute;mso-position-horizontal-relative:text;mso-position-vertical:absolute;mso-position-vertical-relative:text" o:gfxdata="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" strokecolor="red" strokeweight="6pt">
                 <v:stroke endarrow="block" joinstyle="miter"/>
@@ -364,7 +364,7 @@
               </wp:anchor>
             </w:drawing>
           </mc:Choice>
-          <mc:Fallback xmlns:w16sdtdh="http://schemas.microsoft.com/office/word/2020/wordml/sdtdatahash">
+          <mc:Fallback>
             <w:pict>
               <v:shape w14:anchorId="0E356883" id="Connecteur droit avec flèche 3" o:spid="_x0000_s1026" type="#_x0000_t32" style="position:absolute;margin-left:24.4pt;margin-top:34.95pt;width:390pt;height:0;z-index:251659264;visibility:visible;mso-wrap-style:square;mso-wrap-distance-left:9pt;mso-wrap-distance-top:0;mso-wrap-distance-right:9pt;mso-wrap-distance-bottom:0;mso-position-horizontal:absolute;mso-position-horizontal-relative:text;mso-position-vertical:absolute;mso-position-vertical-relative:text" o:gfxdata="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" strokecolor="red" strokeweight="6pt">
                 <v:stroke endarrow="block" joinstyle="miter"/>
@@ -443,14 +443,27 @@
       <w:r>
         <w:t xml:space="preserve">Figure </w:t>
       </w:r>
-      <w:fldSimple w:instr=" SEQ Figure \* ARABIC ">
-        <w:r>
-          <w:rPr>
-            <w:noProof/>
-          </w:rPr>
-          <w:t>1</w:t>
-        </w:r>
-      </w:fldSimple>
+      <w:r>
+        <w:fldChar w:fldCharType="begin"/>
+      </w:r>
+      <w:r>
+        <w:instrText xml:space="preserve"> SEQ Figure \* ARABIC </w:instrText>
+      </w:r>
+      <w:r>
+        <w:fldChar w:fldCharType="separate"/>
+      </w:r>
+      <w:r>
+        <w:rPr>
+          <w:noProof/>
+        </w:rPr>
+        <w:t>1</w:t>
+      </w:r>
+      <w:r>
+        <w:rPr>
+          <w:noProof/>
+        </w:rPr>
+        <w:fldChar w:fldCharType="end"/>
+      </w:r>
       <w:r>
         <w:t xml:space="preserve"> : Sens de lecture de l'écran</w:t>
       </w:r>
@@ -1139,7 +1152,7 @@
               </wp:anchor>
             </w:drawing>
           </mc:Choice>
-          <mc:Fallback xmlns:w16sdtdh="http://schemas.microsoft.com/office/word/2020/wordml/sdtdatahash">
+          <mc:Fallback>
             <w:pict>
               <v:rect w14:anchorId="5DE3810D" id="Rectangle 15" o:spid="_x0000_s1026" style="position:absolute;margin-left:22.15pt;margin-top:51.15pt;width:39.75pt;height:42pt;z-index:251672576;visibility:visible;mso-wrap-style:square;mso-width-percent:0;mso-height-percent:0;mso-wrap-distance-left:9pt;mso-wrap-distance-top:0;mso-wrap-distance-right:9pt;mso-wrap-distance-bottom:0;mso-position-horizontal:absolute;mso-position-horizontal-relative:text;mso-position-vertical:absolute;mso-position-vertical-relative:text;mso-width-percent:0;mso-height-percent:0;mso-width-relative:margin;mso-height-relative:margin;v-text-anchor:middle" o:gfxdata="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" filled="f" strokecolor="#00b050" strokeweight="4.5pt"/>
             </w:pict>
@@ -1219,7 +1232,7 @@
               </wp:anchor>
             </w:drawing>
           </mc:Choice>
-          <mc:Fallback xmlns:w16sdtdh="http://schemas.microsoft.com/office/word/2020/wordml/sdtdatahash">
+          <mc:Fallback>
             <w:pict>
               <v:rect w14:anchorId="204B2585" id="Rectangle 14" o:spid="_x0000_s1026" style="position:absolute;margin-left:359.65pt;margin-top:13.65pt;width:72.75pt;height:63pt;z-index:251670528;visibility:visible;mso-wrap-style:square;mso-width-percent:0;mso-height-percent:0;mso-wrap-distance-left:9pt;mso-wrap-distance-top:0;mso-wrap-distance-right:9pt;mso-wrap-distance-bottom:0;mso-position-horizontal:absolute;mso-position-horizontal-relative:text;mso-position-vertical:absolute;mso-position-vertical-relative:text;mso-width-percent:0;mso-height-percent:0;mso-width-relative:margin;mso-height-relative:margin;v-text-anchor:middle" o:gfxdata="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" filled="f" strokecolor="#00b050" strokeweight="4.5pt"/>
             </w:pict>
@@ -1299,7 +1312,7 @@
               </wp:anchor>
             </w:drawing>
           </mc:Choice>
-          <mc:Fallback xmlns:w16sdtdh="http://schemas.microsoft.com/office/word/2020/wordml/sdtdatahash">
+          <mc:Fallback>
             <w:pict>
               <v:rect w14:anchorId="18D65638" id="Rectangle 13" o:spid="_x0000_s1026" style="position:absolute;margin-left:146.65pt;margin-top:13.65pt;width:153.75pt;height:24pt;z-index:251668480;visibility:visible;mso-wrap-style:square;mso-width-percent:0;mso-height-percent:0;mso-wrap-distance-left:9pt;mso-wrap-distance-top:0;mso-wrap-distance-right:9pt;mso-wrap-distance-bottom:0;mso-position-horizontal:absolute;mso-position-horizontal-relative:text;mso-position-vertical:absolute;mso-position-vertical-relative:text;mso-width-percent:0;mso-height-percent:0;mso-width-relative:margin;mso-height-relative:margin;v-text-anchor:middle" o:gfxdata="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" filled="f" strokecolor="#00b050" strokeweight="4.5pt"/>
             </w:pict>
@@ -1379,7 +1392,7 @@
               </wp:anchor>
             </w:drawing>
           </mc:Choice>
-          <mc:Fallback xmlns:w16sdtdh="http://schemas.microsoft.com/office/word/2020/wordml/sdtdatahash">
+          <mc:Fallback>
             <w:pict>
               <v:rect w14:anchorId="34B5380D" id="Rectangle 12" o:spid="_x0000_s1026" style="position:absolute;margin-left:70.9pt;margin-top:13.65pt;width:68.25pt;height:24pt;z-index:251666432;visibility:visible;mso-wrap-style:square;mso-width-percent:0;mso-height-percent:0;mso-wrap-distance-left:9pt;mso-wrap-distance-top:0;mso-wrap-distance-right:9pt;mso-wrap-distance-bottom:0;mso-position-horizontal:absolute;mso-position-horizontal-relative:text;mso-position-vertical:absolute;mso-position-vertical-relative:text;mso-width-percent:0;mso-height-percent:0;mso-width-relative:margin;mso-height-relative:margin;v-text-anchor:middle" o:gfxdata="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" filled="f" strokecolor="#00b050" strokeweight="4.5pt"/>
             </w:pict>
@@ -1456,7 +1469,7 @@
               </wp:anchor>
             </w:drawing>
           </mc:Choice>
-          <mc:Fallback xmlns:w16sdtdh="http://schemas.microsoft.com/office/word/2020/wordml/sdtdatahash">
+          <mc:Fallback>
             <w:pict>
               <v:rect w14:anchorId="38835DAB" id="Rectangle 11" o:spid="_x0000_s1026" style="position:absolute;margin-left:16.9pt;margin-top:5.4pt;width:48.75pt;height:45.75pt;z-index:251664384;visibility:visible;mso-wrap-style:square;mso-width-percent:0;mso-wrap-distance-left:9pt;mso-wrap-distance-top:0;mso-wrap-distance-right:9pt;mso-wrap-distance-bottom:0;mso-position-horizontal:absolute;mso-position-horizontal-relative:text;mso-position-vertical:absolute;mso-position-vertical-relative:text;mso-width-percent:0;mso-width-relative:margin;v-text-anchor:middle" o:gfxdata="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" filled="f" strokecolor="#00b050" strokeweight="4.5pt"/>
             </w:pict>
@@ -1709,14 +1722,27 @@
       <w:r>
         <w:t xml:space="preserve">Figure </w:t>
       </w:r>
-      <w:fldSimple w:instr=" SEQ Figure \* ARABIC ">
-        <w:r>
-          <w:rPr>
-            <w:noProof/>
-          </w:rPr>
-          <w:t>2</w:t>
-        </w:r>
-      </w:fldSimple>
+      <w:r>
+        <w:fldChar w:fldCharType="begin"/>
+      </w:r>
+      <w:r>
+        <w:instrText xml:space="preserve"> SEQ Figure \* ARABIC </w:instrText>
+      </w:r>
+      <w:r>
+        <w:fldChar w:fldCharType="separate"/>
+      </w:r>
+      <w:r>
+        <w:rPr>
+          <w:noProof/>
+        </w:rPr>
+        <w:t>2</w:t>
+      </w:r>
+      <w:r>
+        <w:rPr>
+          <w:noProof/>
+        </w:rPr>
+        <w:fldChar w:fldCharType="end"/>
+      </w:r>
       <w:r>
         <w:t xml:space="preserve"> Différents type de cœur présents dans le jeu</w:t>
       </w:r>
@@ -1862,14 +1888,27 @@
       <w:r>
         <w:t xml:space="preserve">Figure </w:t>
       </w:r>
-      <w:fldSimple w:instr=" SEQ Figure \* ARABIC ">
-        <w:r>
-          <w:rPr>
-            <w:noProof/>
-          </w:rPr>
-          <w:t>3</w:t>
-        </w:r>
-      </w:fldSimple>
+      <w:r>
+        <w:fldChar w:fldCharType="begin"/>
+      </w:r>
+      <w:r>
+        <w:instrText xml:space="preserve"> SEQ Figure \* ARABIC </w:instrText>
+      </w:r>
+      <w:r>
+        <w:fldChar w:fldCharType="separate"/>
+      </w:r>
+      <w:r>
+        <w:rPr>
+          <w:noProof/>
+        </w:rPr>
+        <w:t>3</w:t>
+      </w:r>
+      <w:r>
+        <w:rPr>
+          <w:noProof/>
+        </w:rPr>
+        <w:fldChar w:fldCharType="end"/>
+      </w:r>
       <w:r>
         <w:t xml:space="preserve"> Exemple de salle spéciale avec une icône spécifique ou contenant des objets importants</w:t>
       </w:r>
@@ -2139,14 +2178,27 @@
       <w:r>
         <w:t xml:space="preserve">Figure </w:t>
       </w:r>
-      <w:fldSimple w:instr=" SEQ Figure \* ARABIC ">
-        <w:r>
-          <w:rPr>
-            <w:noProof/>
-          </w:rPr>
-          <w:t>4</w:t>
-        </w:r>
-      </w:fldSimple>
+      <w:r>
+        <w:fldChar w:fldCharType="begin"/>
+      </w:r>
+      <w:r>
+        <w:instrText xml:space="preserve"> SEQ Figure \* ARABIC </w:instrText>
+      </w:r>
+      <w:r>
+        <w:fldChar w:fldCharType="separate"/>
+      </w:r>
+      <w:r>
+        <w:rPr>
+          <w:noProof/>
+        </w:rPr>
+        <w:t>4</w:t>
+      </w:r>
+      <w:r>
+        <w:rPr>
+          <w:noProof/>
+        </w:rPr>
+        <w:fldChar w:fldCharType="end"/>
+      </w:r>
       <w:r>
         <w:t xml:space="preserve"> Image du menu pause</w:t>
       </w:r>
@@ -2186,6 +2238,9 @@
         <w:jc w:val="center"/>
       </w:pPr>
       <w:r>
+        <w:rPr>
+          <w:noProof/>
+        </w:rPr>
         <w:lastRenderedPageBreak/>
         <w:drawing>
           <wp:inline distT="0" distB="0" distL="0" distR="0" wp14:anchorId="589BA32E" wp14:editId="65CFFD31">
@@ -2232,14 +2287,27 @@
       <w:r>
         <w:t xml:space="preserve">Figure </w:t>
       </w:r>
-      <w:fldSimple w:instr=" SEQ Figure \* ARABIC ">
-        <w:r>
-          <w:rPr>
-            <w:noProof/>
-          </w:rPr>
-          <w:t>5</w:t>
-        </w:r>
-      </w:fldSimple>
+      <w:r>
+        <w:fldChar w:fldCharType="begin"/>
+      </w:r>
+      <w:r>
+        <w:instrText xml:space="preserve"> SEQ Figure \* ARABIC </w:instrText>
+      </w:r>
+      <w:r>
+        <w:fldChar w:fldCharType="separate"/>
+      </w:r>
+      <w:r>
+        <w:rPr>
+          <w:noProof/>
+        </w:rPr>
+        <w:t>5</w:t>
+      </w:r>
+      <w:r>
+        <w:rPr>
+          <w:noProof/>
+        </w:rPr>
+        <w:fldChar w:fldCharType="end"/>
+      </w:r>
       <w:r>
         <w:t xml:space="preserve"> graine de génération de la partie</w:t>
       </w:r>
@@ -2257,6 +2325,9 @@
         <w:jc w:val="center"/>
       </w:pPr>
       <w:r>
+        <w:rPr>
+          <w:noProof/>
+        </w:rPr>
         <w:drawing>
           <wp:inline distT="0" distB="0" distL="0" distR="0" wp14:anchorId="773126B3" wp14:editId="33A6A26E">
             <wp:extent cx="3307246" cy="2828925"/>
@@ -2302,14 +2373,27 @@
       <w:r>
         <w:t xml:space="preserve">Figure </w:t>
       </w:r>
-      <w:fldSimple w:instr=" SEQ Figure \* ARABIC ">
-        <w:r>
-          <w:rPr>
-            <w:noProof/>
-          </w:rPr>
-          <w:t>6</w:t>
-        </w:r>
-      </w:fldSimple>
+      <w:r>
+        <w:fldChar w:fldCharType="begin"/>
+      </w:r>
+      <w:r>
+        <w:instrText xml:space="preserve"> SEQ Figure \* ARABIC </w:instrText>
+      </w:r>
+      <w:r>
+        <w:fldChar w:fldCharType="separate"/>
+      </w:r>
+      <w:r>
+        <w:rPr>
+          <w:noProof/>
+        </w:rPr>
+        <w:t>6</w:t>
+      </w:r>
+      <w:r>
+        <w:rPr>
+          <w:noProof/>
+        </w:rPr>
+        <w:fldChar w:fldCharType="end"/>
+      </w:r>
       <w:r>
         <w:t xml:space="preserve"> Inventaire accessible depuis le menu pause</w:t>
       </w:r>
@@ -2347,6 +2431,9 @@
         <w:jc w:val="center"/>
       </w:pPr>
       <w:r>
+        <w:rPr>
+          <w:noProof/>
+        </w:rPr>
         <w:drawing>
           <wp:inline distT="0" distB="0" distL="0" distR="0" wp14:anchorId="1AB2241D" wp14:editId="610E11F2">
             <wp:extent cx="4546755" cy="3857625"/>
@@ -2392,14 +2479,27 @@
       <w:r>
         <w:t xml:space="preserve">Figure </w:t>
       </w:r>
-      <w:fldSimple w:instr=" SEQ Figure \* ARABIC ">
-        <w:r>
-          <w:rPr>
-            <w:noProof/>
-          </w:rPr>
-          <w:t>7</w:t>
-        </w:r>
-      </w:fldSimple>
+      <w:r>
+        <w:fldChar w:fldCharType="begin"/>
+      </w:r>
+      <w:r>
+        <w:instrText xml:space="preserve"> SEQ Figure \* ARABIC </w:instrText>
+      </w:r>
+      <w:r>
+        <w:fldChar w:fldCharType="separate"/>
+      </w:r>
+      <w:r>
+        <w:rPr>
+          <w:noProof/>
+        </w:rPr>
+        <w:t>7</w:t>
+      </w:r>
+      <w:r>
+        <w:rPr>
+          <w:noProof/>
+        </w:rPr>
+        <w:fldChar w:fldCharType="end"/>
+      </w:r>
       <w:r>
         <w:t xml:space="preserve"> Partie principal du menu pause</w:t>
       </w:r>
@@ -2431,6 +2531,9 @@
         <w:keepNext/>
       </w:pPr>
       <w:r>
+        <w:rPr>
+          <w:noProof/>
+        </w:rPr>
         <w:drawing>
           <wp:inline distT="0" distB="0" distL="0" distR="0" wp14:anchorId="5110E6E3" wp14:editId="6D165B41">
             <wp:extent cx="2848612" cy="3105150"/>
@@ -2474,6 +2577,9 @@
         </w:drawing>
       </w:r>
       <w:r>
+        <w:rPr>
+          <w:noProof/>
+        </w:rPr>
         <w:drawing>
           <wp:inline distT="0" distB="0" distL="0" distR="0" wp14:anchorId="5FD5F682" wp14:editId="2E5ECB7E">
             <wp:extent cx="2889035" cy="2114550"/>
@@ -2525,14 +2631,27 @@
       <w:r>
         <w:t xml:space="preserve">Figure </w:t>
       </w:r>
-      <w:fldSimple w:instr=" SEQ Figure \* ARABIC ">
-        <w:r>
-          <w:rPr>
-            <w:noProof/>
-          </w:rPr>
-          <w:t>8</w:t>
-        </w:r>
-      </w:fldSimple>
+      <w:r>
+        <w:fldChar w:fldCharType="begin"/>
+      </w:r>
+      <w:r>
+        <w:instrText xml:space="preserve"> SEQ Figure \* ARABIC </w:instrText>
+      </w:r>
+      <w:r>
+        <w:fldChar w:fldCharType="separate"/>
+      </w:r>
+      <w:r>
+        <w:rPr>
+          <w:noProof/>
+        </w:rPr>
+        <w:t>8</w:t>
+      </w:r>
+      <w:r>
+        <w:rPr>
+          <w:noProof/>
+        </w:rPr>
+        <w:fldChar w:fldCharType="end"/>
+      </w:r>
       <w:r>
         <w:t xml:space="preserve"> Menu Options</w:t>
       </w:r>
@@ -2628,6 +2747,9 @@
         <w:jc w:val="center"/>
       </w:pPr>
       <w:r>
+        <w:rPr>
+          <w:noProof/>
+        </w:rPr>
         <w:drawing>
           <wp:inline distT="0" distB="0" distL="0" distR="0" wp14:anchorId="3EEC2B2C" wp14:editId="0DDF9A3A">
             <wp:extent cx="1990725" cy="1771649"/>
@@ -2665,6 +2787,9 @@
         </w:drawing>
       </w:r>
       <w:r>
+        <w:rPr>
+          <w:noProof/>
+        </w:rPr>
         <w:drawing>
           <wp:inline distT="0" distB="0" distL="0" distR="0" wp14:anchorId="036C1DEA" wp14:editId="6E5BF16E">
             <wp:extent cx="2495550" cy="1876425"/>
@@ -2710,47 +2835,48 @@
       <w:r>
         <w:t xml:space="preserve">Figure </w:t>
       </w:r>
+      <w:r>
+        <w:fldChar w:fldCharType="begin"/>
+      </w:r>
+      <w:r>
+        <w:instrText xml:space="preserve"> SEQ Figure \* ARABIC </w:instrText>
+      </w:r>
+      <w:r>
+        <w:fldChar w:fldCharType="separate"/>
+      </w:r>
+      <w:r>
+        <w:rPr>
+          <w:noProof/>
+        </w:rPr>
+        <w:t>9</w:t>
+      </w:r>
+      <w:r>
+        <w:rPr>
+          <w:noProof/>
+        </w:rPr>
+        <w:fldChar w:fldCharType="end"/>
+      </w:r>
+      <w:r>
+        <w:t xml:space="preserve"> Image sans filtre</w:t>
+      </w:r>
+      <w:r>
+        <w:tab/>
+      </w:r>
+      <w:r>
+        <w:tab/>
+      </w:r>
+      <w:r>
+        <w:tab/>
+        <w:t xml:space="preserve">Figure </w:t>
+      </w:r>
       <w:fldSimple w:instr=" SEQ Figure \* ARABIC ">
         <w:r>
           <w:rPr>
             <w:noProof/>
           </w:rPr>
-          <w:t>9</w:t>
+          <w:t>10</w:t>
         </w:r>
       </w:fldSimple>
-      <w:r>
-        <w:t xml:space="preserve"> Image sans filtre</w:t>
-      </w:r>
-      <w:r>
-        <w:tab/>
-      </w:r>
-      <w:r>
-        <w:tab/>
-      </w:r>
-      <w:r>
-        <w:tab/>
-      </w:r>
-      <w:r>
-        <w:t xml:space="preserve">Figure </w:t>
-      </w:r>
-      <w:r>
-        <w:fldChar w:fldCharType="begin"/>
-      </w:r>
-      <w:r>
-        <w:instrText xml:space="preserve"> SEQ Figure \* ARABIC </w:instrText>
-      </w:r>
-      <w:r>
-        <w:fldChar w:fldCharType="separate"/>
-      </w:r>
-      <w:r>
-        <w:rPr>
-          <w:noProof/>
-        </w:rPr>
-        <w:t>10</w:t>
-      </w:r>
-      <w:r>
-        <w:fldChar w:fldCharType="end"/>
-      </w:r>
       <w:r>
         <w:t xml:space="preserve"> Image avec filtre</w:t>
       </w:r>
@@ -2857,6 +2983,9 @@
         <w:jc w:val="center"/>
       </w:pPr>
       <w:r>
+        <w:rPr>
+          <w:noProof/>
+        </w:rPr>
         <w:drawing>
           <wp:inline distT="0" distB="0" distL="0" distR="0" wp14:anchorId="7C863FF5" wp14:editId="4550957C">
             <wp:extent cx="1905266" cy="1228896"/>
@@ -2894,6 +3023,9 @@
         </w:drawing>
       </w:r>
       <w:r>
+        <w:rPr>
+          <w:noProof/>
+        </w:rPr>
         <w:drawing>
           <wp:inline distT="0" distB="0" distL="0" distR="0" wp14:anchorId="697EF015" wp14:editId="45CD4127">
             <wp:extent cx="1714739" cy="828791"/>
@@ -2939,14 +3071,27 @@
       <w:r>
         <w:t xml:space="preserve">Figure </w:t>
       </w:r>
-      <w:fldSimple w:instr=" SEQ Figure \* ARABIC ">
-        <w:r>
-          <w:rPr>
-            <w:noProof/>
-          </w:rPr>
-          <w:t>11</w:t>
-        </w:r>
-      </w:fldSimple>
+      <w:r>
+        <w:fldChar w:fldCharType="begin"/>
+      </w:r>
+      <w:r>
+        <w:instrText xml:space="preserve"> SEQ Figure \* ARABIC </w:instrText>
+      </w:r>
+      <w:r>
+        <w:fldChar w:fldCharType="separate"/>
+      </w:r>
+      <w:r>
+        <w:rPr>
+          <w:noProof/>
+        </w:rPr>
+        <w:t>11</w:t>
+      </w:r>
+      <w:r>
+        <w:rPr>
+          <w:noProof/>
+        </w:rPr>
+        <w:fldChar w:fldCharType="end"/>
+      </w:r>
       <w:r>
         <w:t xml:space="preserve"> Jauge de chargement</w:t>
       </w:r>
@@ -2961,6 +3106,279 @@
       </w:r>
       <w:proofErr w:type="spellEnd"/>
     </w:p>
+    <w:p/>
+    <w:p>
+      <w:pPr>
+        <w:pStyle w:val="Titre2"/>
+      </w:pPr>
+      <w:r>
+        <w:t>Menu principal : </w:t>
+      </w:r>
+    </w:p>
+    <w:p>
+      <w:r>
+        <w:rPr>
+          <w:noProof/>
+        </w:rPr>
+        <w:drawing>
+          <wp:anchor distT="0" distB="0" distL="114300" distR="114300" simplePos="0" relativeHeight="251684864" behindDoc="0" locked="0" layoutInCell="1" allowOverlap="1" wp14:anchorId="6652B1D2" wp14:editId="712C2873">
+            <wp:simplePos x="0" y="0"/>
+            <wp:positionH relativeFrom="column">
+              <wp:posOffset>-4445</wp:posOffset>
+            </wp:positionH>
+            <wp:positionV relativeFrom="paragraph">
+              <wp:posOffset>125095</wp:posOffset>
+            </wp:positionV>
+            <wp:extent cx="5760720" cy="3237230"/>
+            <wp:effectExtent l="0" t="0" r="0" b="1270"/>
+            <wp:wrapSquare wrapText="bothSides"/>
+            <wp:docPr id="33" name="Image 33" descr="Une image contenant texte, tableau blanc&#10;&#10;Description générée automatiquement"/>
+            <wp:cNvGraphicFramePr>
+              <a:graphicFrameLocks xmlns:a="http://schemas.openxmlformats.org/drawingml/2006/main" noChangeAspect="1"/>
+            </wp:cNvGraphicFramePr>
+            <a:graphic xmlns:a="http://schemas.openxmlformats.org/drawingml/2006/main">
+              <a:graphicData uri="http://schemas.openxmlformats.org/drawingml/2006/picture">
+                <pic:pic xmlns:pic="http://schemas.openxmlformats.org/drawingml/2006/picture">
+                  <pic:nvPicPr>
+                    <pic:cNvPr id="1" name="Image 1" descr="Une image contenant texte, tableau blanc&#10;&#10;Description générée automatiquement"/>
+                    <pic:cNvPicPr/>
+                  </pic:nvPicPr>
+                  <pic:blipFill>
+                    <a:blip r:embed="rId24">
+                      <a:extLst>
+                        <a:ext uri="{28A0092B-C50C-407E-A947-70E740481C1C}">
+                          <a14:useLocalDpi xmlns:a14="http://schemas.microsoft.com/office/drawing/2010/main" val="0"/>
+                        </a:ext>
+                      </a:extLst>
+                    </a:blip>
+                    <a:stretch>
+                      <a:fillRect/>
+                    </a:stretch>
+                  </pic:blipFill>
+                  <pic:spPr>
+                    <a:xfrm>
+                      <a:off x="0" y="0"/>
+                      <a:ext cx="5760720" cy="3237230"/>
+                    </a:xfrm>
+                    <a:prstGeom prst="rect">
+                      <a:avLst/>
+                    </a:prstGeom>
+                  </pic:spPr>
+                </pic:pic>
+              </a:graphicData>
+            </a:graphic>
+          </wp:anchor>
+        </w:drawing>
+      </w:r>
+    </w:p>
+    <w:p>
+      <w:pPr>
+        <w:ind w:firstLine="708"/>
+        <w:jc w:val="both"/>
+      </w:pPr>
+      <w:r>
+        <w:t xml:space="preserve">On commence par le menu principal. </w:t>
+      </w:r>
+      <w:r>
+        <w:t>Binding of Isaac se jouant un</w:t>
+      </w:r>
+      <w:r>
+        <w:t xml:space="preserve">iquement au clavier tous les menus sont prévus pour être navigables sans l’aide de la souris mais plutôt à l’aide des flèches directionnelles et du bouton entrée pour valider. Le menu principal du jeu est construit sous une forme de liste très simple à parcourir avec les flèches. L’intitulé « new run » tout en haut du menu permet de commencer une nouvelle partie. Sa position dans le menu permet de rapidement avoir accès à une nouvelle partie. En dessous le menu « continue » indique de façon claire si une partie est en cours il est grisé et inaccessible si aucune partie n’a été commencé et noir comme les autres menus sinon. (Implique une fonction de sauvegarde de partie à voir avec les autres). Le menu « options » qui permet d’accéder </w:t>
+      </w:r>
+      <w:proofErr w:type="gramStart"/>
+      <w:r>
+        <w:t>aux différents options</w:t>
+      </w:r>
+      <w:proofErr w:type="gramEnd"/>
+      <w:r>
+        <w:t xml:space="preserve"> du jeu est placé tout en bas du menu car c’est celui qui est le moins utilisé par le joueur, souvent une seule fois pour entrer les paramètres souhaités et ensuite plus jamais.</w:t>
+      </w:r>
+    </w:p>
+    <w:p>
+      <w:pPr>
+        <w:ind w:firstLine="708"/>
+        <w:jc w:val="both"/>
+      </w:pPr>
+      <w:r>
+        <w:t>Ce menu très ergonomique n’aurait pas besoin d’être modifier ou améliorer pour notre projet. Cependant certaines parties du menu ne sauront pas implémentée dans notre projet ceux sont des fonctionnalités très annexes qui ne sont pas nécessaires au bon fonctionnement du jeu : ici sur le menu principal les menus « challenges » et « mods » ne sauront sûrement jamais présent sur le produit fini car trop long à mettre en place et très accessoires. Le menu « </w:t>
+      </w:r>
+      <w:proofErr w:type="spellStart"/>
+      <w:r>
+        <w:t>daily</w:t>
+      </w:r>
+      <w:proofErr w:type="spellEnd"/>
+      <w:r>
+        <w:t xml:space="preserve"> challenge » sur la droite implique que le jeu soit mis en ligne ce qui ne saura pas le cas dans notre jeu. Le menu ne saura donc pas présent.  Enfin le menu statistique lui pourra être mis en place mais n’est pas une priorité dans le développement du jeu.</w:t>
+      </w:r>
+    </w:p>
+    <w:p>
+      <w:pPr>
+        <w:ind w:firstLine="708"/>
+        <w:jc w:val="both"/>
+      </w:pPr>
+      <w:r>
+        <w:t>En ce qui concerne l’</w:t>
+      </w:r>
+      <w:proofErr w:type="spellStart"/>
+      <w:r>
+        <w:t>ésthétique</w:t>
+      </w:r>
+      <w:proofErr w:type="spellEnd"/>
+      <w:r>
+        <w:t xml:space="preserve"> du menu on gardera l’idée original mais en ajoutant le thème de Alice Madness </w:t>
+      </w:r>
+      <w:proofErr w:type="spellStart"/>
+      <w:r>
+        <w:t>Returns</w:t>
+      </w:r>
+      <w:proofErr w:type="spellEnd"/>
+      <w:r>
+        <w:t xml:space="preserve"> à savoir des couleurs différents plus en accord avec la charte graphique du jeu des dessins différents en arrière-plan, une police différente ?</w:t>
+      </w:r>
+    </w:p>
+    <w:p/>
+    <w:p/>
+    <w:p>
+      <w:pPr>
+        <w:pStyle w:val="Titre2"/>
+      </w:pPr>
+      <w:r>
+        <w:rPr>
+          <w:b/>
+          <w:bCs/>
+          <w:noProof/>
+          <w:sz w:val="28"/>
+          <w:szCs w:val="28"/>
+          <w:u w:val="single"/>
+        </w:rPr>
+        <w:lastRenderedPageBreak/>
+        <w:drawing>
+          <wp:anchor distT="0" distB="0" distL="114300" distR="114300" simplePos="0" relativeHeight="251686912" behindDoc="0" locked="0" layoutInCell="1" allowOverlap="1" wp14:anchorId="3D0EDCB1" wp14:editId="7C84B6B6">
+            <wp:simplePos x="0" y="0"/>
+            <wp:positionH relativeFrom="margin">
+              <wp:posOffset>-4445</wp:posOffset>
+            </wp:positionH>
+            <wp:positionV relativeFrom="paragraph">
+              <wp:posOffset>328930</wp:posOffset>
+            </wp:positionV>
+            <wp:extent cx="5760720" cy="3235960"/>
+            <wp:effectExtent l="0" t="0" r="0" b="2540"/>
+            <wp:wrapSquare wrapText="bothSides"/>
+            <wp:docPr id="34" name="Image 34" descr="Une image contenant texte, tableau blanc&#10;&#10;Description générée automatiquement"/>
+            <wp:cNvGraphicFramePr>
+              <a:graphicFrameLocks xmlns:a="http://schemas.openxmlformats.org/drawingml/2006/main" noChangeAspect="1"/>
+            </wp:cNvGraphicFramePr>
+            <a:graphic xmlns:a="http://schemas.openxmlformats.org/drawingml/2006/main">
+              <a:graphicData uri="http://schemas.openxmlformats.org/drawingml/2006/picture">
+                <pic:pic xmlns:pic="http://schemas.openxmlformats.org/drawingml/2006/picture">
+                  <pic:nvPicPr>
+                    <pic:cNvPr id="2" name="Image 2" descr="Une image contenant texte, tableau blanc&#10;&#10;Description générée automatiquement"/>
+                    <pic:cNvPicPr/>
+                  </pic:nvPicPr>
+                  <pic:blipFill>
+                    <a:blip r:embed="rId25">
+                      <a:extLst>
+                        <a:ext uri="{28A0092B-C50C-407E-A947-70E740481C1C}">
+                          <a14:useLocalDpi xmlns:a14="http://schemas.microsoft.com/office/drawing/2010/main" val="0"/>
+                        </a:ext>
+                      </a:extLst>
+                    </a:blip>
+                    <a:stretch>
+                      <a:fillRect/>
+                    </a:stretch>
+                  </pic:blipFill>
+                  <pic:spPr>
+                    <a:xfrm>
+                      <a:off x="0" y="0"/>
+                      <a:ext cx="5760720" cy="3235960"/>
+                    </a:xfrm>
+                    <a:prstGeom prst="rect">
+                      <a:avLst/>
+                    </a:prstGeom>
+                  </pic:spPr>
+                </pic:pic>
+              </a:graphicData>
+            </a:graphic>
+          </wp:anchor>
+        </w:drawing>
+      </w:r>
+      <w:r>
+        <w:t>Menu de sélection de personnage :</w:t>
+      </w:r>
+    </w:p>
+    <w:p/>
+    <w:p>
+      <w:r>
+        <w:t xml:space="preserve">Le menu de sélection des personnages va comme le menu principal perdre les éléments en trop non essentiel au jeu. A savoir : le menu de choix de difficulté à droite que nous n’implémenterons pas dans notre jeu, le menu tout en haut à gauche activé avec la touche « E » qui permet d’accéder au </w:t>
+      </w:r>
+      <w:proofErr w:type="spellStart"/>
+      <w:r>
+        <w:t>x</w:t>
+      </w:r>
+      <w:r>
+        <w:t>version</w:t>
+      </w:r>
+      <w:r>
+        <w:t>s</w:t>
+      </w:r>
+      <w:proofErr w:type="spellEnd"/>
+      <w:r>
+        <w:t xml:space="preserve"> alternatives des personnages déblocables en jouant nous n’</w:t>
+      </w:r>
+      <w:r>
+        <w:t>aurons</w:t>
+      </w:r>
+      <w:r>
+        <w:t xml:space="preserve"> pas le temps de créer autant de personnages au cours de notre projet et le menu de « </w:t>
+      </w:r>
+      <w:proofErr w:type="spellStart"/>
+      <w:r>
+        <w:t>seed</w:t>
+      </w:r>
+      <w:proofErr w:type="spellEnd"/>
+      <w:r>
+        <w:t> » qui permet de rejouer une partie à l’identique à l’aide d’une série de chiffres et de lettres.</w:t>
+      </w:r>
+    </w:p>
+    <w:p>
+      <w:r>
+        <w:tab/>
+        <w:t xml:space="preserve">Ensuite </w:t>
+      </w:r>
+      <w:r>
+        <w:t>certains menus</w:t>
+      </w:r>
+      <w:r>
+        <w:t xml:space="preserve"> </w:t>
+      </w:r>
+      <w:r>
+        <w:t>ne sont pas</w:t>
+      </w:r>
+      <w:r>
+        <w:t xml:space="preserve"> </w:t>
+      </w:r>
+      <w:r>
+        <w:t>essentiels</w:t>
+      </w:r>
+      <w:r>
+        <w:t xml:space="preserve"> au jeu mais pourrait quand même être implémenté si nous avons le temps. Il y a déjà le menu de série de victoire qui pourra être implémenté et le menu du « post-it » qui affiche les boss que le joueur à réussis à battre avec ce personnage. </w:t>
+      </w:r>
+    </w:p>
+    <w:p>
+      <w:r>
+        <w:tab/>
+        <w:t xml:space="preserve">Pour finir on gardera la partie du milieu. Celle-ci est un carrousel qui se contrôle avec les flèches de gauche et de droite et le bouton entrée. Elle permet un choix rapide des personnages avec un affichage des statistiques. Le thème de ce menu sera modifié pour aller dans le thème de Alice Madness </w:t>
+      </w:r>
+      <w:proofErr w:type="spellStart"/>
+      <w:r>
+        <w:t>Returns</w:t>
+      </w:r>
+      <w:proofErr w:type="spellEnd"/>
+      <w:r>
+        <w:t>. A savoir (à voir avec les autres)</w:t>
+      </w:r>
+    </w:p>
+    <w:p/>
     <w:sectPr>
       <w:pgSz w:w="11906" w:h="16838"/>
       <w:pgMar w:top="1417" w:right="1417" w:bottom="1417" w:left="1417" w:header="708" w:footer="708" w:gutter="0"/>
@@ -2972,7 +3390,7 @@
 </file>
 
 <file path=word/styles.xml><?xml version="1.0" encoding="utf-8"?>
-<w:styles xmlns:mc="http://schemas.openxmlformats.org/markup-compatibility/2006" xmlns:r="http://schemas.openxmlformats.org/officeDocument/2006/relationships" xmlns:w="http://schemas.openxmlformats.org/wordprocessingml/2006/main" xmlns:w14="http://schemas.microsoft.com/office/word/2010/wordml" xmlns:w15="http://schemas.microsoft.com/office/word/2012/wordml" xmlns:w16cex="http://schemas.microsoft.com/office/word/2018/wordml/cex" xmlns:w16cid="http://schemas.microsoft.com/office/word/2016/wordml/cid" xmlns:w16="http://schemas.microsoft.com/office/word/2018/wordml" xmlns:w16se="http://schemas.microsoft.com/office/word/2015/wordml/symex" mc:Ignorable="w14 w15 w16se w16cid w16 w16cex">
+<w:styles xmlns:mc="http://schemas.openxmlformats.org/markup-compatibility/2006" xmlns:r="http://schemas.openxmlformats.org/officeDocument/2006/relationships" xmlns:w="http://schemas.openxmlformats.org/wordprocessingml/2006/main" xmlns:w14="http://schemas.microsoft.com/office/word/2010/wordml" xmlns:w15="http://schemas.microsoft.com/office/word/2012/wordml" xmlns:w16cex="http://schemas.microsoft.com/office/word/2018/wordml/cex" xmlns:w16cid="http://schemas.microsoft.com/office/word/2016/wordml/cid" xmlns:w16="http://schemas.microsoft.com/office/word/2018/wordml" xmlns:w16sdtdh="http://schemas.microsoft.com/office/word/2020/wordml/sdtdatahash" xmlns:w16se="http://schemas.microsoft.com/office/word/2015/wordml/symex" mc:Ignorable="w14 w15 w16se w16cid w16 w16cex w16sdtdh">
   <w:docDefaults>
     <w:rPrDefault>
       <w:rPr>

</xml_diff>